<commit_message>
Implemented GridSearchCV for Decision Trees and finished the Writeup
Also created Zip file for writeup + iPython code
</commit_message>
<xml_diff>
--- a/projects/student_intervention/writeup.docx
+++ b/projects/student_intervention/writeup.docx
@@ -17,6 +17,8 @@
           <w:szCs w:val="39"/>
         </w:rPr>
       </w:pPr>
+      <w:bookmarkStart w:id="0" w:name="_GoBack"/>
+      <w:bookmarkEnd w:id="0"/>
       <w:r>
         <w:rPr>
           <w:rFonts w:ascii="Helvetica" w:eastAsia="Times New Roman" w:hAnsi="Helvetica" w:cs="Helvetica"/>
@@ -102,7 +104,19 @@
     </w:p>
     <w:p>
       <w:r>
-        <w:t xml:space="preserve">A: We’re trying to predict a discrete outcome, whether a student will graduate or not, instead of a continuous outcome (like GPA or SAT scores) so it makes sense to use a </w:t>
+        <w:t>A: We’re trying to predict a discrete outcome</w:t>
+      </w:r>
+      <w:r>
+        <w:t>:</w:t>
+      </w:r>
+      <w:r>
+        <w:t xml:space="preserve"> whether a student will graduate or not, instead of a continuous outcome (like </w:t>
+      </w:r>
+      <w:r>
+        <w:t>GPA</w:t>
+      </w:r>
+      <w:r>
+        <w:t xml:space="preserve">) so it makes sense to use a </w:t>
       </w:r>
       <w:r>
         <w:rPr>
@@ -451,7 +465,10 @@
         <w:t>:</w:t>
       </w:r>
       <w:r>
-        <w:t xml:space="preserve"> O(f*n*log(n))</w:t>
+        <w:t xml:space="preserve"> </w:t>
+      </w:r>
+      <w:r>
+        <w:t>O(f*n²log(n))</w:t>
       </w:r>
     </w:p>
     <w:p>
@@ -639,10 +656,7 @@
       </w:r>
       <w:proofErr w:type="gramEnd"/>
       <w:r>
-        <w:t xml:space="preserve">f*n³), </w:t>
-      </w:r>
-      <w:r>
-        <w:t>where f is the # of features and n is the sample size.</w:t>
+        <w:t>f*n³), where f is the # of features and n is the sample size.</w:t>
       </w:r>
     </w:p>
     <w:p>
@@ -657,13 +671,7 @@
         <w:t xml:space="preserve">Space Complexity: </w:t>
       </w:r>
       <w:r>
-        <w:t xml:space="preserve"> </w:t>
-      </w:r>
-      <w:r>
-        <w:t>O(f*n²</w:t>
-      </w:r>
-      <w:r>
-        <w:t>)</w:t>
+        <w:t xml:space="preserve"> O(f*n²)</w:t>
       </w:r>
     </w:p>
     <w:p>
@@ -728,7 +736,13 @@
         </w:numPr>
       </w:pPr>
       <w:r>
-        <w:t>Can use custom kernel functions that are better tailored to the data to map those points into higher dimensional space.</w:t>
+        <w:t xml:space="preserve">Can use custom kernel functions that are better tailored to the data to </w:t>
+      </w:r>
+      <w:r>
+        <w:t>project</w:t>
+      </w:r>
+      <w:r>
+        <w:t xml:space="preserve"> those points into higher dimensional space.</w:t>
       </w:r>
     </w:p>
     <w:p>
@@ -828,10 +842,7 @@
       </w:r>
       <w:proofErr w:type="gramEnd"/>
       <w:r>
-        <w:t xml:space="preserve">f*n), </w:t>
-      </w:r>
-      <w:r>
-        <w:t>where f is the # of features and n is the sample size.</w:t>
+        <w:t>f*n), where f is the # of features and n is the sample size.</w:t>
       </w:r>
     </w:p>
     <w:p>
@@ -843,13 +854,7 @@
         </w:numPr>
       </w:pPr>
       <w:r>
-        <w:t xml:space="preserve">Space complexity: </w:t>
-      </w:r>
-      <w:r>
-        <w:t>O(f*n</w:t>
-      </w:r>
-      <w:r>
-        <w:t>)</w:t>
+        <w:t>Space complexity: O(f*n)</w:t>
       </w:r>
     </w:p>
     <w:p>
@@ -974,21 +979,14 @@
         <w:t xml:space="preserve"> )</w:t>
       </w:r>
     </w:p>
-    <w:p/>
-    <w:p>
-      <w:pPr>
+    <w:p>
+      <w:r>
         <w:rPr>
           <w:b/>
         </w:rPr>
-      </w:pPr>
-      <w:r>
-        <w:rPr>
-          <w:b/>
-        </w:rPr>
         <w:t>Benchmarks:</w:t>
       </w:r>
     </w:p>
-    <w:p/>
     <w:tbl>
       <w:tblPr>
         <w:tblStyle w:val="TableGrid"/>
@@ -1102,13 +1100,21 @@
           <w:tcPr>
             <w:tcW w:w="2394" w:type="dxa"/>
           </w:tcPr>
-          <w:p/>
-        </w:tc>
-        <w:tc>
-          <w:tcPr>
-            <w:tcW w:w="2394" w:type="dxa"/>
-          </w:tcPr>
-          <w:p/>
+          <w:p>
+            <w:r>
+              <w:t>0.002</w:t>
+            </w:r>
+          </w:p>
+        </w:tc>
+        <w:tc>
+          <w:tcPr>
+            <w:tcW w:w="2394" w:type="dxa"/>
+          </w:tcPr>
+          <w:p>
+            <w:r>
+              <w:t>0.002</w:t>
+            </w:r>
+          </w:p>
         </w:tc>
         <w:tc>
           <w:tcPr>
@@ -1144,13 +1150,21 @@
           <w:tcPr>
             <w:tcW w:w="2394" w:type="dxa"/>
           </w:tcPr>
-          <w:p/>
-        </w:tc>
-        <w:tc>
-          <w:tcPr>
-            <w:tcW w:w="2394" w:type="dxa"/>
-          </w:tcPr>
-          <w:p/>
+          <w:p>
+            <w:r>
+              <w:t>0.000</w:t>
+            </w:r>
+          </w:p>
+        </w:tc>
+        <w:tc>
+          <w:tcPr>
+            <w:tcW w:w="2394" w:type="dxa"/>
+          </w:tcPr>
+          <w:p>
+            <w:r>
+              <w:t>0.001</w:t>
+            </w:r>
+          </w:p>
         </w:tc>
         <w:tc>
           <w:tcPr>
@@ -1186,13 +1200,21 @@
           <w:tcPr>
             <w:tcW w:w="2394" w:type="dxa"/>
           </w:tcPr>
-          <w:p/>
-        </w:tc>
-        <w:tc>
-          <w:tcPr>
-            <w:tcW w:w="2394" w:type="dxa"/>
-          </w:tcPr>
-          <w:p/>
+          <w:p>
+            <w:r>
+              <w:t>1.0</w:t>
+            </w:r>
+          </w:p>
+        </w:tc>
+        <w:tc>
+          <w:tcPr>
+            <w:tcW w:w="2394" w:type="dxa"/>
+          </w:tcPr>
+          <w:p>
+            <w:r>
+              <w:t>1.0</w:t>
+            </w:r>
+          </w:p>
         </w:tc>
         <w:tc>
           <w:tcPr>
@@ -1228,21 +1250,29 @@
           <w:tcPr>
             <w:tcW w:w="2394" w:type="dxa"/>
           </w:tcPr>
-          <w:p/>
-        </w:tc>
-        <w:tc>
-          <w:tcPr>
-            <w:tcW w:w="2394" w:type="dxa"/>
-          </w:tcPr>
-          <w:p/>
-        </w:tc>
-        <w:tc>
-          <w:tcPr>
-            <w:tcW w:w="2394" w:type="dxa"/>
-          </w:tcPr>
-          <w:p>
-            <w:r>
-              <w:t>0.809160305344</w:t>
+          <w:p>
+            <w:r>
+              <w:t>0.737704918033</w:t>
+            </w:r>
+          </w:p>
+        </w:tc>
+        <w:tc>
+          <w:tcPr>
+            <w:tcW w:w="2394" w:type="dxa"/>
+          </w:tcPr>
+          <w:p>
+            <w:r>
+              <w:t>0.710743801653</w:t>
+            </w:r>
+          </w:p>
+        </w:tc>
+        <w:tc>
+          <w:tcPr>
+            <w:tcW w:w="2394" w:type="dxa"/>
+          </w:tcPr>
+          <w:p>
+            <w:r>
+              <w:t>0.721804511278</w:t>
             </w:r>
           </w:p>
         </w:tc>
@@ -1338,8 +1368,6 @@
             </w:r>
           </w:p>
         </w:tc>
-        <w:bookmarkStart w:id="0" w:name="_GoBack"/>
-        <w:bookmarkEnd w:id="0"/>
       </w:tr>
       <w:tr>
         <w:tc>
@@ -1364,21 +1392,29 @@
           <w:tcPr>
             <w:tcW w:w="2394" w:type="dxa"/>
           </w:tcPr>
-          <w:p/>
-        </w:tc>
-        <w:tc>
-          <w:tcPr>
-            <w:tcW w:w="2394" w:type="dxa"/>
-          </w:tcPr>
-          <w:p/>
-        </w:tc>
-        <w:tc>
-          <w:tcPr>
-            <w:tcW w:w="2394" w:type="dxa"/>
-          </w:tcPr>
-          <w:p>
-            <w:r>
-              <w:t>0.014</w:t>
+          <w:p>
+            <w:r>
+              <w:t>0.004</w:t>
+            </w:r>
+          </w:p>
+        </w:tc>
+        <w:tc>
+          <w:tcPr>
+            <w:tcW w:w="2394" w:type="dxa"/>
+          </w:tcPr>
+          <w:p>
+            <w:r>
+              <w:t>0.012</w:t>
+            </w:r>
+          </w:p>
+        </w:tc>
+        <w:tc>
+          <w:tcPr>
+            <w:tcW w:w="2394" w:type="dxa"/>
+          </w:tcPr>
+          <w:p>
+            <w:r>
+              <w:t>0.143</w:t>
             </w:r>
           </w:p>
         </w:tc>
@@ -1406,21 +1442,29 @@
           <w:tcPr>
             <w:tcW w:w="2394" w:type="dxa"/>
           </w:tcPr>
-          <w:p/>
-        </w:tc>
-        <w:tc>
-          <w:tcPr>
-            <w:tcW w:w="2394" w:type="dxa"/>
-          </w:tcPr>
-          <w:p/>
-        </w:tc>
-        <w:tc>
-          <w:tcPr>
-            <w:tcW w:w="2394" w:type="dxa"/>
-          </w:tcPr>
-          <w:p>
-            <w:r>
-              <w:t>0.009</w:t>
+          <w:p>
+            <w:r>
+              <w:t>0.001</w:t>
+            </w:r>
+          </w:p>
+        </w:tc>
+        <w:tc>
+          <w:tcPr>
+            <w:tcW w:w="2394" w:type="dxa"/>
+          </w:tcPr>
+          <w:p>
+            <w:r>
+              <w:t>0.002</w:t>
+            </w:r>
+          </w:p>
+        </w:tc>
+        <w:tc>
+          <w:tcPr>
+            <w:tcW w:w="2394" w:type="dxa"/>
+          </w:tcPr>
+          <w:p>
+            <w:r>
+              <w:t>0.06</w:t>
             </w:r>
           </w:p>
         </w:tc>
@@ -1448,21 +1492,29 @@
           <w:tcPr>
             <w:tcW w:w="2394" w:type="dxa"/>
           </w:tcPr>
-          <w:p/>
-        </w:tc>
-        <w:tc>
-          <w:tcPr>
-            <w:tcW w:w="2394" w:type="dxa"/>
-          </w:tcPr>
-          <w:p/>
-        </w:tc>
-        <w:tc>
-          <w:tcPr>
-            <w:tcW w:w="2394" w:type="dxa"/>
-          </w:tcPr>
-          <w:p>
-            <w:r>
-              <w:t>0.914414414414</w:t>
+          <w:p>
+            <w:r>
+              <w:t>0.96644295302</w:t>
+            </w:r>
+          </w:p>
+        </w:tc>
+        <w:tc>
+          <w:tcPr>
+            <w:tcW w:w="2394" w:type="dxa"/>
+          </w:tcPr>
+          <w:p>
+            <w:r>
+              <w:t>0.908496732026</w:t>
+            </w:r>
+          </w:p>
+        </w:tc>
+        <w:tc>
+          <w:tcPr>
+            <w:tcW w:w="2394" w:type="dxa"/>
+          </w:tcPr>
+          <w:p>
+            <w:r>
+              <w:t>0.905077262693</w:t>
             </w:r>
           </w:p>
         </w:tc>
@@ -1490,21 +1542,29 @@
           <w:tcPr>
             <w:tcW w:w="2394" w:type="dxa"/>
           </w:tcPr>
-          <w:p/>
-        </w:tc>
-        <w:tc>
-          <w:tcPr>
-            <w:tcW w:w="2394" w:type="dxa"/>
-          </w:tcPr>
-          <w:p/>
-        </w:tc>
-        <w:tc>
-          <w:tcPr>
-            <w:tcW w:w="2394" w:type="dxa"/>
-          </w:tcPr>
           <w:p>
             <w:r>
               <w:t>0.794701986755</w:t>
+            </w:r>
+          </w:p>
+        </w:tc>
+        <w:tc>
+          <w:tcPr>
+            <w:tcW w:w="2394" w:type="dxa"/>
+          </w:tcPr>
+          <w:p>
+            <w:r>
+              <w:t>0.805369127517</w:t>
+            </w:r>
+          </w:p>
+        </w:tc>
+        <w:tc>
+          <w:tcPr>
+            <w:tcW w:w="2394" w:type="dxa"/>
+          </w:tcPr>
+          <w:p>
+            <w:r>
+              <w:t>0.791946308725</w:t>
             </w:r>
           </w:p>
         </w:tc>
@@ -1624,19 +1684,31 @@
           <w:tcPr>
             <w:tcW w:w="2394" w:type="dxa"/>
           </w:tcPr>
-          <w:p/>
-        </w:tc>
-        <w:tc>
-          <w:tcPr>
-            <w:tcW w:w="2394" w:type="dxa"/>
-          </w:tcPr>
-          <w:p/>
-        </w:tc>
-        <w:tc>
-          <w:tcPr>
-            <w:tcW w:w="2394" w:type="dxa"/>
-          </w:tcPr>
-          <w:p/>
+          <w:p>
+            <w:r>
+              <w:t>0.001</w:t>
+            </w:r>
+          </w:p>
+        </w:tc>
+        <w:tc>
+          <w:tcPr>
+            <w:tcW w:w="2394" w:type="dxa"/>
+          </w:tcPr>
+          <w:p>
+            <w:r>
+              <w:t>0.001</w:t>
+            </w:r>
+          </w:p>
+        </w:tc>
+        <w:tc>
+          <w:tcPr>
+            <w:tcW w:w="2394" w:type="dxa"/>
+          </w:tcPr>
+          <w:p>
+            <w:r>
+              <w:t>0.017</w:t>
+            </w:r>
+          </w:p>
         </w:tc>
       </w:tr>
       <w:tr>
@@ -1662,19 +1734,31 @@
           <w:tcPr>
             <w:tcW w:w="2394" w:type="dxa"/>
           </w:tcPr>
-          <w:p/>
-        </w:tc>
-        <w:tc>
-          <w:tcPr>
-            <w:tcW w:w="2394" w:type="dxa"/>
-          </w:tcPr>
-          <w:p/>
-        </w:tc>
-        <w:tc>
-          <w:tcPr>
-            <w:tcW w:w="2394" w:type="dxa"/>
-          </w:tcPr>
-          <w:p/>
+          <w:p>
+            <w:r>
+              <w:t>0.001</w:t>
+            </w:r>
+          </w:p>
+        </w:tc>
+        <w:tc>
+          <w:tcPr>
+            <w:tcW w:w="2394" w:type="dxa"/>
+          </w:tcPr>
+          <w:p>
+            <w:r>
+              <w:t>0.001</w:t>
+            </w:r>
+          </w:p>
+        </w:tc>
+        <w:tc>
+          <w:tcPr>
+            <w:tcW w:w="2394" w:type="dxa"/>
+          </w:tcPr>
+          <w:p>
+            <w:r>
+              <w:t>0.002</w:t>
+            </w:r>
+          </w:p>
         </w:tc>
       </w:tr>
       <w:tr>
@@ -1700,19 +1784,31 @@
           <w:tcPr>
             <w:tcW w:w="2394" w:type="dxa"/>
           </w:tcPr>
-          <w:p/>
-        </w:tc>
-        <w:tc>
-          <w:tcPr>
-            <w:tcW w:w="2394" w:type="dxa"/>
-          </w:tcPr>
-          <w:p/>
-        </w:tc>
-        <w:tc>
-          <w:tcPr>
-            <w:tcW w:w="2394" w:type="dxa"/>
-          </w:tcPr>
-          <w:p/>
+          <w:p>
+            <w:r>
+              <w:t>0.861111111111</w:t>
+            </w:r>
+          </w:p>
+        </w:tc>
+        <w:tc>
+          <w:tcPr>
+            <w:tcW w:w="2394" w:type="dxa"/>
+          </w:tcPr>
+          <w:p>
+            <w:r>
+              <w:t>0.808510638298</w:t>
+            </w:r>
+          </w:p>
+        </w:tc>
+        <w:tc>
+          <w:tcPr>
+            <w:tcW w:w="2394" w:type="dxa"/>
+          </w:tcPr>
+          <w:p>
+            <w:r>
+              <w:t>0.778325123153</w:t>
+            </w:r>
+          </w:p>
         </w:tc>
       </w:tr>
       <w:tr>
@@ -1730,7 +1826,6 @@
               <w:rPr>
                 <w:b/>
               </w:rPr>
-              <w:lastRenderedPageBreak/>
               <w:t>F1 Score for test set</w:t>
             </w:r>
           </w:p>
@@ -1739,23 +1834,2362 @@
           <w:tcPr>
             <w:tcW w:w="2394" w:type="dxa"/>
           </w:tcPr>
-          <w:p/>
-        </w:tc>
-        <w:tc>
-          <w:tcPr>
-            <w:tcW w:w="2394" w:type="dxa"/>
-          </w:tcPr>
-          <w:p/>
-        </w:tc>
-        <w:tc>
-          <w:tcPr>
-            <w:tcW w:w="2394" w:type="dxa"/>
-          </w:tcPr>
-          <w:p/>
+          <w:p>
+            <w:r>
+              <w:t>0.601769911504</w:t>
+            </w:r>
+          </w:p>
+        </w:tc>
+        <w:tc>
+          <w:tcPr>
+            <w:tcW w:w="2394" w:type="dxa"/>
+          </w:tcPr>
+          <w:p>
+            <w:r>
+              <w:t>0.755905511811</w:t>
+            </w:r>
+          </w:p>
+        </w:tc>
+        <w:tc>
+          <w:tcPr>
+            <w:tcW w:w="2394" w:type="dxa"/>
+          </w:tcPr>
+          <w:p>
+            <w:r>
+              <w:t>0.741935483871</w:t>
+            </w:r>
+          </w:p>
         </w:tc>
       </w:tr>
     </w:tbl>
     <w:p/>
+    <w:p>
+      <w:pPr>
+        <w:pStyle w:val="Heading3"/>
+        <w:shd w:val="clear" w:color="auto" w:fill="FFFFFF"/>
+        <w:spacing w:before="345" w:after="173"/>
+        <w:rPr>
+          <w:rFonts w:ascii="Helvetica" w:hAnsi="Helvetica" w:cs="Helvetica"/>
+          <w:color w:val="303030"/>
+        </w:rPr>
+      </w:pPr>
+      <w:r>
+        <w:rPr>
+          <w:rFonts w:ascii="Helvetica" w:hAnsi="Helvetica" w:cs="Helvetica"/>
+          <w:color w:val="303030"/>
+        </w:rPr>
+        <w:lastRenderedPageBreak/>
+        <w:t>5. Choosing the Best Model</w:t>
+      </w:r>
+    </w:p>
+    <w:p/>
+    <w:p>
+      <w:r>
+        <w:t>Q: Which model?</w:t>
+      </w:r>
+    </w:p>
+    <w:p>
+      <w:r>
+        <w:t>A:</w:t>
+      </w:r>
+    </w:p>
+    <w:p>
+      <w:r>
+        <w:t xml:space="preserve">(All 3 models managed to train in negligible time using the sample data set of 395 students but I’ll assume we’ll be training on a much larger data set when fully implementing it.)  </w:t>
+      </w:r>
+      <w:r>
+        <w:t xml:space="preserve">Out of the above 3 models, the one I </w:t>
+      </w:r>
+      <w:r>
+        <w:t>picked</w:t>
+      </w:r>
+      <w:r>
+        <w:t xml:space="preserve"> is the </w:t>
+      </w:r>
+      <w:r>
+        <w:rPr>
+          <w:b/>
+        </w:rPr>
+        <w:t>Decision Tree Classifier</w:t>
+      </w:r>
+      <w:r>
+        <w:t xml:space="preserve"> based on the tradeoffs between performance (in training and prediction time) and accuracy (as measured by the F1 score which accounts for both Precision and Recall.)  </w:t>
+      </w:r>
+      <w:r>
+        <w:t xml:space="preserve"> I highly recommend making the investment in a Decision Tree Model now so you can target the right students for an intervention; this will also save the schools mo</w:t>
+      </w:r>
+      <w:r>
+        <w:t xml:space="preserve">ney and time in the long run by accurately identifying and </w:t>
+      </w:r>
+      <w:r>
+        <w:t xml:space="preserve">not wasting </w:t>
+      </w:r>
+      <w:r>
+        <w:t>time and money on</w:t>
+      </w:r>
+      <w:r>
+        <w:t xml:space="preserve"> interventions with students </w:t>
+      </w:r>
+      <w:r>
+        <w:t>who</w:t>
+      </w:r>
+      <w:r>
+        <w:t xml:space="preserve"> are likely to graduate high school anyways.</w:t>
+      </w:r>
+    </w:p>
+    <w:p>
+      <w:r>
+        <w:t xml:space="preserve">Support Vector machines were not chosen despite their superior accuracy due to their slow performance.  Even when benchmarking on a sample of 395 students, I found them to be the slowest although most accurate.  </w:t>
+      </w:r>
+      <w:r>
+        <w:t>The training and prediction times rise very rapidly from 100 to 300 samples.</w:t>
+      </w:r>
+      <w:r>
+        <w:t xml:space="preserve"> </w:t>
+      </w:r>
+      <w:r>
+        <w:t xml:space="preserve">  </w:t>
+      </w:r>
+      <w:r>
+        <w:t xml:space="preserve">On the other hand, Naïve Bayes was not selected because the model doesn’t have many parameters to tune in order to achieve a better </w:t>
+      </w:r>
+      <w:r>
+        <w:t>prediction even though it also had a slightly better accuracy out of the box compared to Decision Tree Classifiers</w:t>
+      </w:r>
+      <w:r>
+        <w:t xml:space="preserve"> on a sample size of 200 and 300</w:t>
+      </w:r>
+      <w:r>
+        <w:t>.</w:t>
+      </w:r>
+      <w:r>
+        <w:t xml:space="preserve">  Another problem with Naïve Bayes is that it assumes all features are independent of each other but this isn’t necessarily true</w:t>
+      </w:r>
+      <w:r>
+        <w:t xml:space="preserve"> </w:t>
+      </w:r>
+      <w:r>
+        <w:t xml:space="preserve">in real life </w:t>
+      </w:r>
+      <w:r>
+        <w:t>(for example, a student who drinks a lot will not likely be in good health but Naïve Bayes assumes those two are independent.)</w:t>
+      </w:r>
+    </w:p>
+    <w:p>
+      <w:r>
+        <w:t>Q: About Decision Tree Classifiers</w:t>
+      </w:r>
+    </w:p>
+    <w:p>
+      <w:r>
+        <w:t>A:</w:t>
+      </w:r>
+    </w:p>
+    <w:p>
+      <w:r>
+        <w:t xml:space="preserve">Decision Trees </w:t>
+      </w:r>
+      <w:r>
+        <w:t xml:space="preserve">classify data by asking a series of questions about the data that can all be unambiguously answered.  This series of questions can be modeled like a flowchart that resembles a tree where you begin at the top and branch off in different directions further down depending on your answers to the questions (hence the name Decision </w:t>
+      </w:r>
+      <w:r>
+        <w:rPr>
+          <w:b/>
+        </w:rPr>
+        <w:t>Tree</w:t>
+      </w:r>
+      <w:r>
+        <w:t xml:space="preserve">.)  </w:t>
+      </w:r>
+      <w:r>
+        <w:t xml:space="preserve">I’ll walk you through an example of how a decision tree might work </w:t>
+      </w:r>
+      <w:r>
+        <w:t>using</w:t>
+      </w:r>
+      <w:r>
+        <w:t xml:space="preserve"> the student data</w:t>
+      </w:r>
+      <w:r>
+        <w:t>,</w:t>
+      </w:r>
+      <w:r>
+        <w:t xml:space="preserve"> though this isn’t necessarily the most optimal tree out there.</w:t>
+      </w:r>
+      <w:r>
+        <w:t xml:space="preserve"> </w:t>
+      </w:r>
+      <w:r>
+        <w:t xml:space="preserve"> </w:t>
+      </w:r>
+    </w:p>
+    <w:p/>
+    <w:p>
+      <w:r>
+        <w:t>T</w:t>
+      </w:r>
+      <w:r>
+        <w:t>he first question we might ask is if a student stu</w:t>
+      </w:r>
+      <w:r>
+        <w:t xml:space="preserve">dies more than 5 hours a week.  Next, we might ask whether the student had 15 or more absences.  Answering these 2 questions effectively creates a 2 level Decision Tree that divides all students into 4 different categories.  We could then decide that all students that study more than 5 hours and have less than 15 absences will graduate while those that study less than 5 hours and have 15+ will not graduate without intervention.  The remaining 2 categories of students that have either 15+ absences or study less than 5 hours a week but not both simultaneously </w:t>
+      </w:r>
+      <w:r>
+        <w:lastRenderedPageBreak/>
+        <w:t xml:space="preserve">will be subjected </w:t>
+      </w:r>
+      <w:r>
+        <w:t xml:space="preserve">to further </w:t>
+      </w:r>
+      <w:r>
+        <w:t>questions along the decision tree</w:t>
+      </w:r>
+      <w:r>
+        <w:t xml:space="preserve"> such as their travel time to school, alcohol use, internet access at home, extracurricular activities</w:t>
+      </w:r>
+      <w:r>
+        <w:t>.</w:t>
+      </w:r>
+    </w:p>
+    <w:p/>
+    <w:p>
+      <w:r>
+        <w:t xml:space="preserve">Q: </w:t>
+      </w:r>
+      <w:r>
+        <w:t xml:space="preserve">Fine-tune the model. Use </w:t>
+      </w:r>
+      <w:proofErr w:type="spellStart"/>
+      <w:r>
+        <w:t>Gridsearch</w:t>
+      </w:r>
+      <w:proofErr w:type="spellEnd"/>
+      <w:r>
+        <w:t xml:space="preserve"> with at least one important parameter tuned and with at least 3 settings. Use the entire training set for this.</w:t>
+      </w:r>
+    </w:p>
+    <w:p>
+      <w:r>
+        <w:t>A: I picked the following parameters to tune for Decision Tree Classifier and their legal values:</w:t>
+      </w:r>
+    </w:p>
+    <w:p>
+      <w:pPr>
+        <w:pStyle w:val="ListParagraph"/>
+        <w:numPr>
+          <w:ilvl w:val="0"/>
+          <w:numId w:val="7"/>
+        </w:numPr>
+      </w:pPr>
+      <w:proofErr w:type="spellStart"/>
+      <w:r>
+        <w:t>Max_depth</w:t>
+      </w:r>
+      <w:proofErr w:type="spellEnd"/>
+      <w:r>
+        <w:t>: 1,2,3,4,5</w:t>
+      </w:r>
+    </w:p>
+    <w:p>
+      <w:pPr>
+        <w:pStyle w:val="ListParagraph"/>
+        <w:numPr>
+          <w:ilvl w:val="0"/>
+          <w:numId w:val="5"/>
+        </w:numPr>
+      </w:pPr>
+      <w:proofErr w:type="spellStart"/>
+      <w:r>
+        <w:t>Min_samples_split</w:t>
+      </w:r>
+      <w:proofErr w:type="spellEnd"/>
+      <w:r>
+        <w:t>: 2,3,4,5,6,7</w:t>
+      </w:r>
+    </w:p>
+    <w:p>
+      <w:pPr>
+        <w:pStyle w:val="ListParagraph"/>
+        <w:numPr>
+          <w:ilvl w:val="0"/>
+          <w:numId w:val="5"/>
+        </w:numPr>
+      </w:pPr>
+      <w:proofErr w:type="spellStart"/>
+      <w:r>
+        <w:t>Max_features</w:t>
+      </w:r>
+      <w:proofErr w:type="spellEnd"/>
+      <w:r>
+        <w:t>: ‘</w:t>
+      </w:r>
+      <w:proofErr w:type="spellStart"/>
+      <w:r>
+        <w:t>sqrt</w:t>
+      </w:r>
+      <w:proofErr w:type="spellEnd"/>
+      <w:r>
+        <w:t>’, ‘log2’</w:t>
+      </w:r>
+    </w:p>
+    <w:p>
+      <w:r>
+        <w:t>Since Grid Search picked different optimal values every time, I’ve compiled a table below to find any patterns in the potential parameters before deciding on an optimal one:</w:t>
+      </w:r>
+    </w:p>
+    <w:tbl>
+      <w:tblPr>
+        <w:tblW w:w="5140" w:type="dxa"/>
+        <w:tblInd w:w="93" w:type="dxa"/>
+        <w:tblLook w:val="04A0" w:firstRow="1" w:lastRow="0" w:firstColumn="1" w:lastColumn="0" w:noHBand="0" w:noVBand="1"/>
+      </w:tblPr>
+      <w:tblGrid>
+        <w:gridCol w:w="940"/>
+        <w:gridCol w:w="1120"/>
+        <w:gridCol w:w="1700"/>
+        <w:gridCol w:w="1380"/>
+      </w:tblGrid>
+      <w:tr>
+        <w:trPr>
+          <w:trHeight w:val="300"/>
+        </w:trPr>
+        <w:tc>
+          <w:tcPr>
+            <w:tcW w:w="940" w:type="dxa"/>
+            <w:tcBorders>
+              <w:top w:val="single" w:sz="4" w:space="0" w:color="auto"/>
+              <w:left w:val="single" w:sz="4" w:space="0" w:color="auto"/>
+              <w:bottom w:val="single" w:sz="4" w:space="0" w:color="auto"/>
+              <w:right w:val="single" w:sz="4" w:space="0" w:color="auto"/>
+            </w:tcBorders>
+            <w:shd w:val="clear" w:color="auto" w:fill="auto"/>
+            <w:noWrap/>
+            <w:vAlign w:val="bottom"/>
+            <w:hideMark/>
+          </w:tcPr>
+          <w:p>
+            <w:pPr>
+              <w:spacing w:after="0" w:line="240" w:lineRule="auto"/>
+              <w:rPr>
+                <w:rFonts w:ascii="Calibri" w:eastAsia="Times New Roman" w:hAnsi="Calibri" w:cs="Times New Roman"/>
+                <w:b/>
+                <w:bCs/>
+                <w:color w:val="000000"/>
+              </w:rPr>
+            </w:pPr>
+            <w:r>
+              <w:rPr>
+                <w:rFonts w:ascii="Calibri" w:eastAsia="Times New Roman" w:hAnsi="Calibri" w:cs="Times New Roman"/>
+                <w:b/>
+                <w:bCs/>
+                <w:color w:val="000000"/>
+              </w:rPr>
+              <w:t>Run</w:t>
+            </w:r>
+          </w:p>
+        </w:tc>
+        <w:tc>
+          <w:tcPr>
+            <w:tcW w:w="1120" w:type="dxa"/>
+            <w:tcBorders>
+              <w:top w:val="single" w:sz="4" w:space="0" w:color="auto"/>
+              <w:left w:val="nil"/>
+              <w:bottom w:val="single" w:sz="4" w:space="0" w:color="auto"/>
+              <w:right w:val="single" w:sz="4" w:space="0" w:color="auto"/>
+            </w:tcBorders>
+            <w:shd w:val="clear" w:color="auto" w:fill="auto"/>
+            <w:noWrap/>
+            <w:vAlign w:val="bottom"/>
+            <w:hideMark/>
+          </w:tcPr>
+          <w:p>
+            <w:pPr>
+              <w:spacing w:after="0" w:line="240" w:lineRule="auto"/>
+              <w:rPr>
+                <w:rFonts w:ascii="Calibri" w:eastAsia="Times New Roman" w:hAnsi="Calibri" w:cs="Times New Roman"/>
+                <w:b/>
+                <w:bCs/>
+                <w:color w:val="000000"/>
+              </w:rPr>
+            </w:pPr>
+            <w:r>
+              <w:rPr>
+                <w:rFonts w:ascii="Calibri" w:eastAsia="Times New Roman" w:hAnsi="Calibri" w:cs="Times New Roman"/>
+                <w:b/>
+                <w:bCs/>
+                <w:color w:val="000000"/>
+              </w:rPr>
+              <w:t>Max Depth</w:t>
+            </w:r>
+          </w:p>
+        </w:tc>
+        <w:tc>
+          <w:tcPr>
+            <w:tcW w:w="1700" w:type="dxa"/>
+            <w:tcBorders>
+              <w:top w:val="single" w:sz="4" w:space="0" w:color="auto"/>
+              <w:left w:val="nil"/>
+              <w:bottom w:val="single" w:sz="4" w:space="0" w:color="auto"/>
+              <w:right w:val="single" w:sz="4" w:space="0" w:color="auto"/>
+            </w:tcBorders>
+            <w:shd w:val="clear" w:color="auto" w:fill="auto"/>
+            <w:noWrap/>
+            <w:vAlign w:val="bottom"/>
+            <w:hideMark/>
+          </w:tcPr>
+          <w:p>
+            <w:pPr>
+              <w:spacing w:after="0" w:line="240" w:lineRule="auto"/>
+              <w:rPr>
+                <w:rFonts w:ascii="Calibri" w:eastAsia="Times New Roman" w:hAnsi="Calibri" w:cs="Times New Roman"/>
+                <w:b/>
+                <w:bCs/>
+                <w:color w:val="000000"/>
+              </w:rPr>
+            </w:pPr>
+            <w:r>
+              <w:rPr>
+                <w:rFonts w:ascii="Calibri" w:eastAsia="Times New Roman" w:hAnsi="Calibri" w:cs="Times New Roman"/>
+                <w:b/>
+                <w:bCs/>
+                <w:color w:val="000000"/>
+              </w:rPr>
+              <w:t>Min Sample Split</w:t>
+            </w:r>
+          </w:p>
+        </w:tc>
+        <w:tc>
+          <w:tcPr>
+            <w:tcW w:w="1380" w:type="dxa"/>
+            <w:tcBorders>
+              <w:top w:val="single" w:sz="4" w:space="0" w:color="auto"/>
+              <w:left w:val="nil"/>
+              <w:bottom w:val="single" w:sz="4" w:space="0" w:color="auto"/>
+              <w:right w:val="single" w:sz="4" w:space="0" w:color="auto"/>
+            </w:tcBorders>
+            <w:shd w:val="clear" w:color="auto" w:fill="auto"/>
+            <w:noWrap/>
+            <w:vAlign w:val="bottom"/>
+            <w:hideMark/>
+          </w:tcPr>
+          <w:p>
+            <w:pPr>
+              <w:spacing w:after="0" w:line="240" w:lineRule="auto"/>
+              <w:rPr>
+                <w:rFonts w:ascii="Calibri" w:eastAsia="Times New Roman" w:hAnsi="Calibri" w:cs="Times New Roman"/>
+                <w:b/>
+                <w:bCs/>
+                <w:color w:val="000000"/>
+              </w:rPr>
+            </w:pPr>
+            <w:r>
+              <w:rPr>
+                <w:rFonts w:ascii="Calibri" w:eastAsia="Times New Roman" w:hAnsi="Calibri" w:cs="Times New Roman"/>
+                <w:b/>
+                <w:bCs/>
+                <w:color w:val="000000"/>
+              </w:rPr>
+              <w:t>Max Features</w:t>
+            </w:r>
+          </w:p>
+        </w:tc>
+      </w:tr>
+      <w:tr>
+        <w:trPr>
+          <w:trHeight w:val="300"/>
+        </w:trPr>
+        <w:tc>
+          <w:tcPr>
+            <w:tcW w:w="940" w:type="dxa"/>
+            <w:tcBorders>
+              <w:top w:val="nil"/>
+              <w:left w:val="single" w:sz="4" w:space="0" w:color="auto"/>
+              <w:bottom w:val="single" w:sz="4" w:space="0" w:color="auto"/>
+              <w:right w:val="single" w:sz="4" w:space="0" w:color="auto"/>
+            </w:tcBorders>
+            <w:shd w:val="clear" w:color="auto" w:fill="auto"/>
+            <w:noWrap/>
+            <w:vAlign w:val="bottom"/>
+            <w:hideMark/>
+          </w:tcPr>
+          <w:p>
+            <w:pPr>
+              <w:spacing w:after="0" w:line="240" w:lineRule="auto"/>
+              <w:jc w:val="right"/>
+              <w:rPr>
+                <w:rFonts w:ascii="Calibri" w:eastAsia="Times New Roman" w:hAnsi="Calibri" w:cs="Times New Roman"/>
+                <w:b/>
+                <w:bCs/>
+                <w:color w:val="000000"/>
+              </w:rPr>
+            </w:pPr>
+            <w:r>
+              <w:rPr>
+                <w:rFonts w:ascii="Calibri" w:eastAsia="Times New Roman" w:hAnsi="Calibri" w:cs="Times New Roman"/>
+                <w:b/>
+                <w:bCs/>
+                <w:color w:val="000000"/>
+              </w:rPr>
+              <w:t>1</w:t>
+            </w:r>
+          </w:p>
+        </w:tc>
+        <w:tc>
+          <w:tcPr>
+            <w:tcW w:w="1120" w:type="dxa"/>
+            <w:tcBorders>
+              <w:top w:val="nil"/>
+              <w:left w:val="nil"/>
+              <w:bottom w:val="single" w:sz="4" w:space="0" w:color="auto"/>
+              <w:right w:val="single" w:sz="4" w:space="0" w:color="auto"/>
+            </w:tcBorders>
+            <w:shd w:val="clear" w:color="auto" w:fill="auto"/>
+            <w:noWrap/>
+            <w:vAlign w:val="bottom"/>
+            <w:hideMark/>
+          </w:tcPr>
+          <w:p>
+            <w:pPr>
+              <w:spacing w:after="0" w:line="240" w:lineRule="auto"/>
+              <w:jc w:val="right"/>
+              <w:rPr>
+                <w:rFonts w:ascii="Calibri" w:eastAsia="Times New Roman" w:hAnsi="Calibri" w:cs="Times New Roman"/>
+                <w:color w:val="000000"/>
+              </w:rPr>
+            </w:pPr>
+            <w:r>
+              <w:rPr>
+                <w:rFonts w:ascii="Calibri" w:eastAsia="Times New Roman" w:hAnsi="Calibri" w:cs="Times New Roman"/>
+                <w:color w:val="000000"/>
+              </w:rPr>
+              <w:t>3</w:t>
+            </w:r>
+          </w:p>
+        </w:tc>
+        <w:tc>
+          <w:tcPr>
+            <w:tcW w:w="1700" w:type="dxa"/>
+            <w:tcBorders>
+              <w:top w:val="nil"/>
+              <w:left w:val="nil"/>
+              <w:bottom w:val="single" w:sz="4" w:space="0" w:color="auto"/>
+              <w:right w:val="single" w:sz="4" w:space="0" w:color="auto"/>
+            </w:tcBorders>
+            <w:shd w:val="clear" w:color="auto" w:fill="auto"/>
+            <w:noWrap/>
+            <w:vAlign w:val="bottom"/>
+            <w:hideMark/>
+          </w:tcPr>
+          <w:p>
+            <w:pPr>
+              <w:spacing w:after="0" w:line="240" w:lineRule="auto"/>
+              <w:jc w:val="right"/>
+              <w:rPr>
+                <w:rFonts w:ascii="Calibri" w:eastAsia="Times New Roman" w:hAnsi="Calibri" w:cs="Times New Roman"/>
+                <w:color w:val="000000"/>
+              </w:rPr>
+            </w:pPr>
+            <w:r>
+              <w:rPr>
+                <w:rFonts w:ascii="Calibri" w:eastAsia="Times New Roman" w:hAnsi="Calibri" w:cs="Times New Roman"/>
+                <w:color w:val="000000"/>
+              </w:rPr>
+              <w:t>7</w:t>
+            </w:r>
+          </w:p>
+        </w:tc>
+        <w:tc>
+          <w:tcPr>
+            <w:tcW w:w="1380" w:type="dxa"/>
+            <w:tcBorders>
+              <w:top w:val="nil"/>
+              <w:left w:val="nil"/>
+              <w:bottom w:val="single" w:sz="4" w:space="0" w:color="auto"/>
+              <w:right w:val="single" w:sz="4" w:space="0" w:color="auto"/>
+            </w:tcBorders>
+            <w:shd w:val="clear" w:color="auto" w:fill="auto"/>
+            <w:noWrap/>
+            <w:vAlign w:val="bottom"/>
+            <w:hideMark/>
+          </w:tcPr>
+          <w:p>
+            <w:pPr>
+              <w:spacing w:after="0" w:line="240" w:lineRule="auto"/>
+              <w:rPr>
+                <w:rFonts w:ascii="Calibri" w:eastAsia="Times New Roman" w:hAnsi="Calibri" w:cs="Times New Roman"/>
+                <w:color w:val="000000"/>
+              </w:rPr>
+            </w:pPr>
+            <w:r>
+              <w:rPr>
+                <w:rFonts w:ascii="Calibri" w:eastAsia="Times New Roman" w:hAnsi="Calibri" w:cs="Times New Roman"/>
+                <w:color w:val="000000"/>
+              </w:rPr>
+              <w:t>log2</w:t>
+            </w:r>
+          </w:p>
+        </w:tc>
+      </w:tr>
+      <w:tr>
+        <w:trPr>
+          <w:trHeight w:val="300"/>
+        </w:trPr>
+        <w:tc>
+          <w:tcPr>
+            <w:tcW w:w="940" w:type="dxa"/>
+            <w:tcBorders>
+              <w:top w:val="nil"/>
+              <w:left w:val="single" w:sz="4" w:space="0" w:color="auto"/>
+              <w:bottom w:val="single" w:sz="4" w:space="0" w:color="auto"/>
+              <w:right w:val="single" w:sz="4" w:space="0" w:color="auto"/>
+            </w:tcBorders>
+            <w:shd w:val="clear" w:color="auto" w:fill="auto"/>
+            <w:noWrap/>
+            <w:vAlign w:val="bottom"/>
+            <w:hideMark/>
+          </w:tcPr>
+          <w:p>
+            <w:pPr>
+              <w:spacing w:after="0" w:line="240" w:lineRule="auto"/>
+              <w:jc w:val="right"/>
+              <w:rPr>
+                <w:rFonts w:ascii="Calibri" w:eastAsia="Times New Roman" w:hAnsi="Calibri" w:cs="Times New Roman"/>
+                <w:b/>
+                <w:bCs/>
+                <w:color w:val="000000"/>
+              </w:rPr>
+            </w:pPr>
+            <w:r>
+              <w:rPr>
+                <w:rFonts w:ascii="Calibri" w:eastAsia="Times New Roman" w:hAnsi="Calibri" w:cs="Times New Roman"/>
+                <w:b/>
+                <w:bCs/>
+                <w:color w:val="000000"/>
+              </w:rPr>
+              <w:t>2</w:t>
+            </w:r>
+          </w:p>
+        </w:tc>
+        <w:tc>
+          <w:tcPr>
+            <w:tcW w:w="1120" w:type="dxa"/>
+            <w:tcBorders>
+              <w:top w:val="nil"/>
+              <w:left w:val="nil"/>
+              <w:bottom w:val="single" w:sz="4" w:space="0" w:color="auto"/>
+              <w:right w:val="single" w:sz="4" w:space="0" w:color="auto"/>
+            </w:tcBorders>
+            <w:shd w:val="clear" w:color="auto" w:fill="auto"/>
+            <w:noWrap/>
+            <w:vAlign w:val="bottom"/>
+            <w:hideMark/>
+          </w:tcPr>
+          <w:p>
+            <w:pPr>
+              <w:spacing w:after="0" w:line="240" w:lineRule="auto"/>
+              <w:jc w:val="right"/>
+              <w:rPr>
+                <w:rFonts w:ascii="Calibri" w:eastAsia="Times New Roman" w:hAnsi="Calibri" w:cs="Times New Roman"/>
+                <w:color w:val="000000"/>
+              </w:rPr>
+            </w:pPr>
+            <w:r>
+              <w:rPr>
+                <w:rFonts w:ascii="Calibri" w:eastAsia="Times New Roman" w:hAnsi="Calibri" w:cs="Times New Roman"/>
+                <w:color w:val="000000"/>
+              </w:rPr>
+              <w:t>1</w:t>
+            </w:r>
+          </w:p>
+        </w:tc>
+        <w:tc>
+          <w:tcPr>
+            <w:tcW w:w="1700" w:type="dxa"/>
+            <w:tcBorders>
+              <w:top w:val="nil"/>
+              <w:left w:val="nil"/>
+              <w:bottom w:val="single" w:sz="4" w:space="0" w:color="auto"/>
+              <w:right w:val="single" w:sz="4" w:space="0" w:color="auto"/>
+            </w:tcBorders>
+            <w:shd w:val="clear" w:color="auto" w:fill="auto"/>
+            <w:noWrap/>
+            <w:vAlign w:val="bottom"/>
+            <w:hideMark/>
+          </w:tcPr>
+          <w:p>
+            <w:pPr>
+              <w:spacing w:after="0" w:line="240" w:lineRule="auto"/>
+              <w:jc w:val="right"/>
+              <w:rPr>
+                <w:rFonts w:ascii="Calibri" w:eastAsia="Times New Roman" w:hAnsi="Calibri" w:cs="Times New Roman"/>
+                <w:color w:val="000000"/>
+              </w:rPr>
+            </w:pPr>
+            <w:r>
+              <w:rPr>
+                <w:rFonts w:ascii="Calibri" w:eastAsia="Times New Roman" w:hAnsi="Calibri" w:cs="Times New Roman"/>
+                <w:color w:val="000000"/>
+              </w:rPr>
+              <w:t>2</w:t>
+            </w:r>
+          </w:p>
+        </w:tc>
+        <w:tc>
+          <w:tcPr>
+            <w:tcW w:w="1380" w:type="dxa"/>
+            <w:tcBorders>
+              <w:top w:val="nil"/>
+              <w:left w:val="nil"/>
+              <w:bottom w:val="single" w:sz="4" w:space="0" w:color="auto"/>
+              <w:right w:val="single" w:sz="4" w:space="0" w:color="auto"/>
+            </w:tcBorders>
+            <w:shd w:val="clear" w:color="auto" w:fill="auto"/>
+            <w:noWrap/>
+            <w:vAlign w:val="bottom"/>
+            <w:hideMark/>
+          </w:tcPr>
+          <w:p>
+            <w:pPr>
+              <w:spacing w:after="0" w:line="240" w:lineRule="auto"/>
+              <w:rPr>
+                <w:rFonts w:ascii="Calibri" w:eastAsia="Times New Roman" w:hAnsi="Calibri" w:cs="Times New Roman"/>
+                <w:color w:val="000000"/>
+              </w:rPr>
+            </w:pPr>
+            <w:r>
+              <w:rPr>
+                <w:rFonts w:ascii="Calibri" w:eastAsia="Times New Roman" w:hAnsi="Calibri" w:cs="Times New Roman"/>
+                <w:color w:val="000000"/>
+              </w:rPr>
+              <w:t>log2</w:t>
+            </w:r>
+          </w:p>
+        </w:tc>
+      </w:tr>
+      <w:tr>
+        <w:trPr>
+          <w:trHeight w:val="300"/>
+        </w:trPr>
+        <w:tc>
+          <w:tcPr>
+            <w:tcW w:w="940" w:type="dxa"/>
+            <w:tcBorders>
+              <w:top w:val="nil"/>
+              <w:left w:val="single" w:sz="4" w:space="0" w:color="auto"/>
+              <w:bottom w:val="single" w:sz="4" w:space="0" w:color="auto"/>
+              <w:right w:val="single" w:sz="4" w:space="0" w:color="auto"/>
+            </w:tcBorders>
+            <w:shd w:val="clear" w:color="auto" w:fill="auto"/>
+            <w:noWrap/>
+            <w:vAlign w:val="bottom"/>
+            <w:hideMark/>
+          </w:tcPr>
+          <w:p>
+            <w:pPr>
+              <w:spacing w:after="0" w:line="240" w:lineRule="auto"/>
+              <w:jc w:val="right"/>
+              <w:rPr>
+                <w:rFonts w:ascii="Calibri" w:eastAsia="Times New Roman" w:hAnsi="Calibri" w:cs="Times New Roman"/>
+                <w:b/>
+                <w:bCs/>
+                <w:color w:val="000000"/>
+              </w:rPr>
+            </w:pPr>
+            <w:r>
+              <w:rPr>
+                <w:rFonts w:ascii="Calibri" w:eastAsia="Times New Roman" w:hAnsi="Calibri" w:cs="Times New Roman"/>
+                <w:b/>
+                <w:bCs/>
+                <w:color w:val="000000"/>
+              </w:rPr>
+              <w:t>3</w:t>
+            </w:r>
+          </w:p>
+        </w:tc>
+        <w:tc>
+          <w:tcPr>
+            <w:tcW w:w="1120" w:type="dxa"/>
+            <w:tcBorders>
+              <w:top w:val="nil"/>
+              <w:left w:val="nil"/>
+              <w:bottom w:val="single" w:sz="4" w:space="0" w:color="auto"/>
+              <w:right w:val="single" w:sz="4" w:space="0" w:color="auto"/>
+            </w:tcBorders>
+            <w:shd w:val="clear" w:color="auto" w:fill="auto"/>
+            <w:noWrap/>
+            <w:vAlign w:val="bottom"/>
+            <w:hideMark/>
+          </w:tcPr>
+          <w:p>
+            <w:pPr>
+              <w:spacing w:after="0" w:line="240" w:lineRule="auto"/>
+              <w:jc w:val="right"/>
+              <w:rPr>
+                <w:rFonts w:ascii="Calibri" w:eastAsia="Times New Roman" w:hAnsi="Calibri" w:cs="Times New Roman"/>
+                <w:color w:val="000000"/>
+              </w:rPr>
+            </w:pPr>
+            <w:r>
+              <w:rPr>
+                <w:rFonts w:ascii="Calibri" w:eastAsia="Times New Roman" w:hAnsi="Calibri" w:cs="Times New Roman"/>
+                <w:color w:val="000000"/>
+              </w:rPr>
+              <w:t>1</w:t>
+            </w:r>
+          </w:p>
+        </w:tc>
+        <w:tc>
+          <w:tcPr>
+            <w:tcW w:w="1700" w:type="dxa"/>
+            <w:tcBorders>
+              <w:top w:val="nil"/>
+              <w:left w:val="nil"/>
+              <w:bottom w:val="single" w:sz="4" w:space="0" w:color="auto"/>
+              <w:right w:val="single" w:sz="4" w:space="0" w:color="auto"/>
+            </w:tcBorders>
+            <w:shd w:val="clear" w:color="auto" w:fill="auto"/>
+            <w:noWrap/>
+            <w:vAlign w:val="bottom"/>
+            <w:hideMark/>
+          </w:tcPr>
+          <w:p>
+            <w:pPr>
+              <w:spacing w:after="0" w:line="240" w:lineRule="auto"/>
+              <w:jc w:val="right"/>
+              <w:rPr>
+                <w:rFonts w:ascii="Calibri" w:eastAsia="Times New Roman" w:hAnsi="Calibri" w:cs="Times New Roman"/>
+                <w:color w:val="000000"/>
+              </w:rPr>
+            </w:pPr>
+            <w:r>
+              <w:rPr>
+                <w:rFonts w:ascii="Calibri" w:eastAsia="Times New Roman" w:hAnsi="Calibri" w:cs="Times New Roman"/>
+                <w:color w:val="000000"/>
+              </w:rPr>
+              <w:t>2</w:t>
+            </w:r>
+          </w:p>
+        </w:tc>
+        <w:tc>
+          <w:tcPr>
+            <w:tcW w:w="1380" w:type="dxa"/>
+            <w:tcBorders>
+              <w:top w:val="nil"/>
+              <w:left w:val="nil"/>
+              <w:bottom w:val="single" w:sz="4" w:space="0" w:color="auto"/>
+              <w:right w:val="single" w:sz="4" w:space="0" w:color="auto"/>
+            </w:tcBorders>
+            <w:shd w:val="clear" w:color="auto" w:fill="auto"/>
+            <w:noWrap/>
+            <w:vAlign w:val="bottom"/>
+            <w:hideMark/>
+          </w:tcPr>
+          <w:p>
+            <w:pPr>
+              <w:spacing w:after="0" w:line="240" w:lineRule="auto"/>
+              <w:rPr>
+                <w:rFonts w:ascii="Calibri" w:eastAsia="Times New Roman" w:hAnsi="Calibri" w:cs="Times New Roman"/>
+                <w:color w:val="000000"/>
+              </w:rPr>
+            </w:pPr>
+            <w:r>
+              <w:rPr>
+                <w:rFonts w:ascii="Calibri" w:eastAsia="Times New Roman" w:hAnsi="Calibri" w:cs="Times New Roman"/>
+                <w:color w:val="000000"/>
+              </w:rPr>
+              <w:t>log2</w:t>
+            </w:r>
+          </w:p>
+        </w:tc>
+      </w:tr>
+      <w:tr>
+        <w:trPr>
+          <w:trHeight w:val="300"/>
+        </w:trPr>
+        <w:tc>
+          <w:tcPr>
+            <w:tcW w:w="940" w:type="dxa"/>
+            <w:tcBorders>
+              <w:top w:val="nil"/>
+              <w:left w:val="single" w:sz="4" w:space="0" w:color="auto"/>
+              <w:bottom w:val="single" w:sz="4" w:space="0" w:color="auto"/>
+              <w:right w:val="single" w:sz="4" w:space="0" w:color="auto"/>
+            </w:tcBorders>
+            <w:shd w:val="clear" w:color="auto" w:fill="auto"/>
+            <w:noWrap/>
+            <w:vAlign w:val="bottom"/>
+            <w:hideMark/>
+          </w:tcPr>
+          <w:p>
+            <w:pPr>
+              <w:spacing w:after="0" w:line="240" w:lineRule="auto"/>
+              <w:jc w:val="right"/>
+              <w:rPr>
+                <w:rFonts w:ascii="Calibri" w:eastAsia="Times New Roman" w:hAnsi="Calibri" w:cs="Times New Roman"/>
+                <w:b/>
+                <w:bCs/>
+                <w:color w:val="000000"/>
+              </w:rPr>
+            </w:pPr>
+            <w:r>
+              <w:rPr>
+                <w:rFonts w:ascii="Calibri" w:eastAsia="Times New Roman" w:hAnsi="Calibri" w:cs="Times New Roman"/>
+                <w:b/>
+                <w:bCs/>
+                <w:color w:val="000000"/>
+              </w:rPr>
+              <w:t>4</w:t>
+            </w:r>
+          </w:p>
+        </w:tc>
+        <w:tc>
+          <w:tcPr>
+            <w:tcW w:w="1120" w:type="dxa"/>
+            <w:tcBorders>
+              <w:top w:val="nil"/>
+              <w:left w:val="nil"/>
+              <w:bottom w:val="single" w:sz="4" w:space="0" w:color="auto"/>
+              <w:right w:val="single" w:sz="4" w:space="0" w:color="auto"/>
+            </w:tcBorders>
+            <w:shd w:val="clear" w:color="auto" w:fill="auto"/>
+            <w:noWrap/>
+            <w:vAlign w:val="bottom"/>
+            <w:hideMark/>
+          </w:tcPr>
+          <w:p>
+            <w:pPr>
+              <w:spacing w:after="0" w:line="240" w:lineRule="auto"/>
+              <w:jc w:val="right"/>
+              <w:rPr>
+                <w:rFonts w:ascii="Calibri" w:eastAsia="Times New Roman" w:hAnsi="Calibri" w:cs="Times New Roman"/>
+                <w:color w:val="000000"/>
+              </w:rPr>
+            </w:pPr>
+            <w:r>
+              <w:rPr>
+                <w:rFonts w:ascii="Calibri" w:eastAsia="Times New Roman" w:hAnsi="Calibri" w:cs="Times New Roman"/>
+                <w:color w:val="000000"/>
+              </w:rPr>
+              <w:t>1</w:t>
+            </w:r>
+          </w:p>
+        </w:tc>
+        <w:tc>
+          <w:tcPr>
+            <w:tcW w:w="1700" w:type="dxa"/>
+            <w:tcBorders>
+              <w:top w:val="nil"/>
+              <w:left w:val="nil"/>
+              <w:bottom w:val="single" w:sz="4" w:space="0" w:color="auto"/>
+              <w:right w:val="single" w:sz="4" w:space="0" w:color="auto"/>
+            </w:tcBorders>
+            <w:shd w:val="clear" w:color="auto" w:fill="auto"/>
+            <w:noWrap/>
+            <w:vAlign w:val="bottom"/>
+            <w:hideMark/>
+          </w:tcPr>
+          <w:p>
+            <w:pPr>
+              <w:spacing w:after="0" w:line="240" w:lineRule="auto"/>
+              <w:jc w:val="right"/>
+              <w:rPr>
+                <w:rFonts w:ascii="Calibri" w:eastAsia="Times New Roman" w:hAnsi="Calibri" w:cs="Times New Roman"/>
+                <w:color w:val="000000"/>
+              </w:rPr>
+            </w:pPr>
+            <w:r>
+              <w:rPr>
+                <w:rFonts w:ascii="Calibri" w:eastAsia="Times New Roman" w:hAnsi="Calibri" w:cs="Times New Roman"/>
+                <w:color w:val="000000"/>
+              </w:rPr>
+              <w:t>3</w:t>
+            </w:r>
+          </w:p>
+        </w:tc>
+        <w:tc>
+          <w:tcPr>
+            <w:tcW w:w="1380" w:type="dxa"/>
+            <w:tcBorders>
+              <w:top w:val="nil"/>
+              <w:left w:val="nil"/>
+              <w:bottom w:val="single" w:sz="4" w:space="0" w:color="auto"/>
+              <w:right w:val="single" w:sz="4" w:space="0" w:color="auto"/>
+            </w:tcBorders>
+            <w:shd w:val="clear" w:color="auto" w:fill="auto"/>
+            <w:noWrap/>
+            <w:vAlign w:val="bottom"/>
+            <w:hideMark/>
+          </w:tcPr>
+          <w:p>
+            <w:pPr>
+              <w:spacing w:after="0" w:line="240" w:lineRule="auto"/>
+              <w:rPr>
+                <w:rFonts w:ascii="Calibri" w:eastAsia="Times New Roman" w:hAnsi="Calibri" w:cs="Times New Roman"/>
+                <w:color w:val="000000"/>
+              </w:rPr>
+            </w:pPr>
+            <w:r>
+              <w:rPr>
+                <w:rFonts w:ascii="Calibri" w:eastAsia="Times New Roman" w:hAnsi="Calibri" w:cs="Times New Roman"/>
+                <w:color w:val="000000"/>
+              </w:rPr>
+              <w:t>log2</w:t>
+            </w:r>
+          </w:p>
+        </w:tc>
+      </w:tr>
+      <w:tr>
+        <w:trPr>
+          <w:trHeight w:val="300"/>
+        </w:trPr>
+        <w:tc>
+          <w:tcPr>
+            <w:tcW w:w="940" w:type="dxa"/>
+            <w:tcBorders>
+              <w:top w:val="nil"/>
+              <w:left w:val="single" w:sz="4" w:space="0" w:color="auto"/>
+              <w:bottom w:val="single" w:sz="4" w:space="0" w:color="auto"/>
+              <w:right w:val="single" w:sz="4" w:space="0" w:color="auto"/>
+            </w:tcBorders>
+            <w:shd w:val="clear" w:color="auto" w:fill="auto"/>
+            <w:noWrap/>
+            <w:vAlign w:val="bottom"/>
+            <w:hideMark/>
+          </w:tcPr>
+          <w:p>
+            <w:pPr>
+              <w:spacing w:after="0" w:line="240" w:lineRule="auto"/>
+              <w:jc w:val="right"/>
+              <w:rPr>
+                <w:rFonts w:ascii="Calibri" w:eastAsia="Times New Roman" w:hAnsi="Calibri" w:cs="Times New Roman"/>
+                <w:b/>
+                <w:bCs/>
+                <w:color w:val="000000"/>
+              </w:rPr>
+            </w:pPr>
+            <w:r>
+              <w:rPr>
+                <w:rFonts w:ascii="Calibri" w:eastAsia="Times New Roman" w:hAnsi="Calibri" w:cs="Times New Roman"/>
+                <w:b/>
+                <w:bCs/>
+                <w:color w:val="000000"/>
+              </w:rPr>
+              <w:t>5</w:t>
+            </w:r>
+          </w:p>
+        </w:tc>
+        <w:tc>
+          <w:tcPr>
+            <w:tcW w:w="1120" w:type="dxa"/>
+            <w:tcBorders>
+              <w:top w:val="nil"/>
+              <w:left w:val="nil"/>
+              <w:bottom w:val="single" w:sz="4" w:space="0" w:color="auto"/>
+              <w:right w:val="single" w:sz="4" w:space="0" w:color="auto"/>
+            </w:tcBorders>
+            <w:shd w:val="clear" w:color="auto" w:fill="auto"/>
+            <w:noWrap/>
+            <w:vAlign w:val="bottom"/>
+            <w:hideMark/>
+          </w:tcPr>
+          <w:p>
+            <w:pPr>
+              <w:spacing w:after="0" w:line="240" w:lineRule="auto"/>
+              <w:jc w:val="right"/>
+              <w:rPr>
+                <w:rFonts w:ascii="Calibri" w:eastAsia="Times New Roman" w:hAnsi="Calibri" w:cs="Times New Roman"/>
+                <w:color w:val="000000"/>
+              </w:rPr>
+            </w:pPr>
+            <w:r>
+              <w:rPr>
+                <w:rFonts w:ascii="Calibri" w:eastAsia="Times New Roman" w:hAnsi="Calibri" w:cs="Times New Roman"/>
+                <w:color w:val="000000"/>
+              </w:rPr>
+              <w:t>1</w:t>
+            </w:r>
+          </w:p>
+        </w:tc>
+        <w:tc>
+          <w:tcPr>
+            <w:tcW w:w="1700" w:type="dxa"/>
+            <w:tcBorders>
+              <w:top w:val="nil"/>
+              <w:left w:val="nil"/>
+              <w:bottom w:val="single" w:sz="4" w:space="0" w:color="auto"/>
+              <w:right w:val="single" w:sz="4" w:space="0" w:color="auto"/>
+            </w:tcBorders>
+            <w:shd w:val="clear" w:color="auto" w:fill="auto"/>
+            <w:noWrap/>
+            <w:vAlign w:val="bottom"/>
+            <w:hideMark/>
+          </w:tcPr>
+          <w:p>
+            <w:pPr>
+              <w:spacing w:after="0" w:line="240" w:lineRule="auto"/>
+              <w:jc w:val="right"/>
+              <w:rPr>
+                <w:rFonts w:ascii="Calibri" w:eastAsia="Times New Roman" w:hAnsi="Calibri" w:cs="Times New Roman"/>
+                <w:color w:val="000000"/>
+              </w:rPr>
+            </w:pPr>
+            <w:r>
+              <w:rPr>
+                <w:rFonts w:ascii="Calibri" w:eastAsia="Times New Roman" w:hAnsi="Calibri" w:cs="Times New Roman"/>
+                <w:color w:val="000000"/>
+              </w:rPr>
+              <w:t>7</w:t>
+            </w:r>
+          </w:p>
+        </w:tc>
+        <w:tc>
+          <w:tcPr>
+            <w:tcW w:w="1380" w:type="dxa"/>
+            <w:tcBorders>
+              <w:top w:val="nil"/>
+              <w:left w:val="nil"/>
+              <w:bottom w:val="single" w:sz="4" w:space="0" w:color="auto"/>
+              <w:right w:val="single" w:sz="4" w:space="0" w:color="auto"/>
+            </w:tcBorders>
+            <w:shd w:val="clear" w:color="auto" w:fill="auto"/>
+            <w:noWrap/>
+            <w:vAlign w:val="bottom"/>
+            <w:hideMark/>
+          </w:tcPr>
+          <w:p>
+            <w:pPr>
+              <w:spacing w:after="0" w:line="240" w:lineRule="auto"/>
+              <w:rPr>
+                <w:rFonts w:ascii="Calibri" w:eastAsia="Times New Roman" w:hAnsi="Calibri" w:cs="Times New Roman"/>
+                <w:color w:val="000000"/>
+              </w:rPr>
+            </w:pPr>
+            <w:r>
+              <w:rPr>
+                <w:rFonts w:ascii="Calibri" w:eastAsia="Times New Roman" w:hAnsi="Calibri" w:cs="Times New Roman"/>
+                <w:color w:val="000000"/>
+              </w:rPr>
+              <w:t>log2</w:t>
+            </w:r>
+          </w:p>
+        </w:tc>
+      </w:tr>
+      <w:tr>
+        <w:trPr>
+          <w:trHeight w:val="300"/>
+        </w:trPr>
+        <w:tc>
+          <w:tcPr>
+            <w:tcW w:w="940" w:type="dxa"/>
+            <w:tcBorders>
+              <w:top w:val="nil"/>
+              <w:left w:val="single" w:sz="4" w:space="0" w:color="auto"/>
+              <w:bottom w:val="single" w:sz="4" w:space="0" w:color="auto"/>
+              <w:right w:val="single" w:sz="4" w:space="0" w:color="auto"/>
+            </w:tcBorders>
+            <w:shd w:val="clear" w:color="auto" w:fill="auto"/>
+            <w:noWrap/>
+            <w:vAlign w:val="bottom"/>
+            <w:hideMark/>
+          </w:tcPr>
+          <w:p>
+            <w:pPr>
+              <w:spacing w:after="0" w:line="240" w:lineRule="auto"/>
+              <w:jc w:val="right"/>
+              <w:rPr>
+                <w:rFonts w:ascii="Calibri" w:eastAsia="Times New Roman" w:hAnsi="Calibri" w:cs="Times New Roman"/>
+                <w:b/>
+                <w:bCs/>
+                <w:color w:val="000000"/>
+              </w:rPr>
+            </w:pPr>
+            <w:r>
+              <w:rPr>
+                <w:rFonts w:ascii="Calibri" w:eastAsia="Times New Roman" w:hAnsi="Calibri" w:cs="Times New Roman"/>
+                <w:b/>
+                <w:bCs/>
+                <w:color w:val="000000"/>
+              </w:rPr>
+              <w:t>6</w:t>
+            </w:r>
+          </w:p>
+        </w:tc>
+        <w:tc>
+          <w:tcPr>
+            <w:tcW w:w="1120" w:type="dxa"/>
+            <w:tcBorders>
+              <w:top w:val="nil"/>
+              <w:left w:val="nil"/>
+              <w:bottom w:val="single" w:sz="4" w:space="0" w:color="auto"/>
+              <w:right w:val="single" w:sz="4" w:space="0" w:color="auto"/>
+            </w:tcBorders>
+            <w:shd w:val="clear" w:color="auto" w:fill="auto"/>
+            <w:noWrap/>
+            <w:vAlign w:val="bottom"/>
+            <w:hideMark/>
+          </w:tcPr>
+          <w:p>
+            <w:pPr>
+              <w:spacing w:after="0" w:line="240" w:lineRule="auto"/>
+              <w:jc w:val="right"/>
+              <w:rPr>
+                <w:rFonts w:ascii="Calibri" w:eastAsia="Times New Roman" w:hAnsi="Calibri" w:cs="Times New Roman"/>
+                <w:color w:val="000000"/>
+              </w:rPr>
+            </w:pPr>
+            <w:r>
+              <w:rPr>
+                <w:rFonts w:ascii="Calibri" w:eastAsia="Times New Roman" w:hAnsi="Calibri" w:cs="Times New Roman"/>
+                <w:color w:val="000000"/>
+              </w:rPr>
+              <w:t>1</w:t>
+            </w:r>
+          </w:p>
+        </w:tc>
+        <w:tc>
+          <w:tcPr>
+            <w:tcW w:w="1700" w:type="dxa"/>
+            <w:tcBorders>
+              <w:top w:val="nil"/>
+              <w:left w:val="nil"/>
+              <w:bottom w:val="single" w:sz="4" w:space="0" w:color="auto"/>
+              <w:right w:val="single" w:sz="4" w:space="0" w:color="auto"/>
+            </w:tcBorders>
+            <w:shd w:val="clear" w:color="auto" w:fill="auto"/>
+            <w:noWrap/>
+            <w:vAlign w:val="bottom"/>
+            <w:hideMark/>
+          </w:tcPr>
+          <w:p>
+            <w:pPr>
+              <w:spacing w:after="0" w:line="240" w:lineRule="auto"/>
+              <w:jc w:val="right"/>
+              <w:rPr>
+                <w:rFonts w:ascii="Calibri" w:eastAsia="Times New Roman" w:hAnsi="Calibri" w:cs="Times New Roman"/>
+                <w:color w:val="000000"/>
+              </w:rPr>
+            </w:pPr>
+            <w:r>
+              <w:rPr>
+                <w:rFonts w:ascii="Calibri" w:eastAsia="Times New Roman" w:hAnsi="Calibri" w:cs="Times New Roman"/>
+                <w:color w:val="000000"/>
+              </w:rPr>
+              <w:t>4</w:t>
+            </w:r>
+          </w:p>
+        </w:tc>
+        <w:tc>
+          <w:tcPr>
+            <w:tcW w:w="1380" w:type="dxa"/>
+            <w:tcBorders>
+              <w:top w:val="nil"/>
+              <w:left w:val="nil"/>
+              <w:bottom w:val="single" w:sz="4" w:space="0" w:color="auto"/>
+              <w:right w:val="single" w:sz="4" w:space="0" w:color="auto"/>
+            </w:tcBorders>
+            <w:shd w:val="clear" w:color="auto" w:fill="auto"/>
+            <w:noWrap/>
+            <w:vAlign w:val="bottom"/>
+            <w:hideMark/>
+          </w:tcPr>
+          <w:p>
+            <w:pPr>
+              <w:spacing w:after="0" w:line="240" w:lineRule="auto"/>
+              <w:rPr>
+                <w:rFonts w:ascii="Calibri" w:eastAsia="Times New Roman" w:hAnsi="Calibri" w:cs="Times New Roman"/>
+                <w:color w:val="000000"/>
+              </w:rPr>
+            </w:pPr>
+            <w:r>
+              <w:rPr>
+                <w:rFonts w:ascii="Calibri" w:eastAsia="Times New Roman" w:hAnsi="Calibri" w:cs="Times New Roman"/>
+                <w:color w:val="000000"/>
+              </w:rPr>
+              <w:t>log2</w:t>
+            </w:r>
+          </w:p>
+        </w:tc>
+      </w:tr>
+      <w:tr>
+        <w:trPr>
+          <w:trHeight w:val="300"/>
+        </w:trPr>
+        <w:tc>
+          <w:tcPr>
+            <w:tcW w:w="940" w:type="dxa"/>
+            <w:tcBorders>
+              <w:top w:val="nil"/>
+              <w:left w:val="single" w:sz="4" w:space="0" w:color="auto"/>
+              <w:bottom w:val="single" w:sz="4" w:space="0" w:color="auto"/>
+              <w:right w:val="single" w:sz="4" w:space="0" w:color="auto"/>
+            </w:tcBorders>
+            <w:shd w:val="clear" w:color="auto" w:fill="auto"/>
+            <w:noWrap/>
+            <w:vAlign w:val="bottom"/>
+            <w:hideMark/>
+          </w:tcPr>
+          <w:p>
+            <w:pPr>
+              <w:spacing w:after="0" w:line="240" w:lineRule="auto"/>
+              <w:jc w:val="right"/>
+              <w:rPr>
+                <w:rFonts w:ascii="Calibri" w:eastAsia="Times New Roman" w:hAnsi="Calibri" w:cs="Times New Roman"/>
+                <w:b/>
+                <w:bCs/>
+                <w:color w:val="000000"/>
+              </w:rPr>
+            </w:pPr>
+            <w:r>
+              <w:rPr>
+                <w:rFonts w:ascii="Calibri" w:eastAsia="Times New Roman" w:hAnsi="Calibri" w:cs="Times New Roman"/>
+                <w:b/>
+                <w:bCs/>
+                <w:color w:val="000000"/>
+              </w:rPr>
+              <w:t>7</w:t>
+            </w:r>
+          </w:p>
+        </w:tc>
+        <w:tc>
+          <w:tcPr>
+            <w:tcW w:w="1120" w:type="dxa"/>
+            <w:tcBorders>
+              <w:top w:val="nil"/>
+              <w:left w:val="nil"/>
+              <w:bottom w:val="single" w:sz="4" w:space="0" w:color="auto"/>
+              <w:right w:val="single" w:sz="4" w:space="0" w:color="auto"/>
+            </w:tcBorders>
+            <w:shd w:val="clear" w:color="auto" w:fill="auto"/>
+            <w:noWrap/>
+            <w:vAlign w:val="bottom"/>
+            <w:hideMark/>
+          </w:tcPr>
+          <w:p>
+            <w:pPr>
+              <w:spacing w:after="0" w:line="240" w:lineRule="auto"/>
+              <w:jc w:val="right"/>
+              <w:rPr>
+                <w:rFonts w:ascii="Calibri" w:eastAsia="Times New Roman" w:hAnsi="Calibri" w:cs="Times New Roman"/>
+                <w:color w:val="000000"/>
+              </w:rPr>
+            </w:pPr>
+            <w:r>
+              <w:rPr>
+                <w:rFonts w:ascii="Calibri" w:eastAsia="Times New Roman" w:hAnsi="Calibri" w:cs="Times New Roman"/>
+                <w:color w:val="000000"/>
+              </w:rPr>
+              <w:t>1</w:t>
+            </w:r>
+          </w:p>
+        </w:tc>
+        <w:tc>
+          <w:tcPr>
+            <w:tcW w:w="1700" w:type="dxa"/>
+            <w:tcBorders>
+              <w:top w:val="nil"/>
+              <w:left w:val="nil"/>
+              <w:bottom w:val="single" w:sz="4" w:space="0" w:color="auto"/>
+              <w:right w:val="single" w:sz="4" w:space="0" w:color="auto"/>
+            </w:tcBorders>
+            <w:shd w:val="clear" w:color="auto" w:fill="auto"/>
+            <w:noWrap/>
+            <w:vAlign w:val="bottom"/>
+            <w:hideMark/>
+          </w:tcPr>
+          <w:p>
+            <w:pPr>
+              <w:spacing w:after="0" w:line="240" w:lineRule="auto"/>
+              <w:jc w:val="right"/>
+              <w:rPr>
+                <w:rFonts w:ascii="Calibri" w:eastAsia="Times New Roman" w:hAnsi="Calibri" w:cs="Times New Roman"/>
+                <w:color w:val="000000"/>
+              </w:rPr>
+            </w:pPr>
+            <w:r>
+              <w:rPr>
+                <w:rFonts w:ascii="Calibri" w:eastAsia="Times New Roman" w:hAnsi="Calibri" w:cs="Times New Roman"/>
+                <w:color w:val="000000"/>
+              </w:rPr>
+              <w:t>4</w:t>
+            </w:r>
+          </w:p>
+        </w:tc>
+        <w:tc>
+          <w:tcPr>
+            <w:tcW w:w="1380" w:type="dxa"/>
+            <w:tcBorders>
+              <w:top w:val="nil"/>
+              <w:left w:val="nil"/>
+              <w:bottom w:val="single" w:sz="4" w:space="0" w:color="auto"/>
+              <w:right w:val="single" w:sz="4" w:space="0" w:color="auto"/>
+            </w:tcBorders>
+            <w:shd w:val="clear" w:color="auto" w:fill="auto"/>
+            <w:noWrap/>
+            <w:vAlign w:val="bottom"/>
+            <w:hideMark/>
+          </w:tcPr>
+          <w:p>
+            <w:pPr>
+              <w:spacing w:after="0" w:line="240" w:lineRule="auto"/>
+              <w:rPr>
+                <w:rFonts w:ascii="Calibri" w:eastAsia="Times New Roman" w:hAnsi="Calibri" w:cs="Times New Roman"/>
+                <w:color w:val="000000"/>
+              </w:rPr>
+            </w:pPr>
+            <w:r>
+              <w:rPr>
+                <w:rFonts w:ascii="Calibri" w:eastAsia="Times New Roman" w:hAnsi="Calibri" w:cs="Times New Roman"/>
+                <w:color w:val="000000"/>
+              </w:rPr>
+              <w:t>log2</w:t>
+            </w:r>
+          </w:p>
+        </w:tc>
+      </w:tr>
+      <w:tr>
+        <w:trPr>
+          <w:trHeight w:val="300"/>
+        </w:trPr>
+        <w:tc>
+          <w:tcPr>
+            <w:tcW w:w="940" w:type="dxa"/>
+            <w:tcBorders>
+              <w:top w:val="nil"/>
+              <w:left w:val="single" w:sz="4" w:space="0" w:color="auto"/>
+              <w:bottom w:val="single" w:sz="4" w:space="0" w:color="auto"/>
+              <w:right w:val="single" w:sz="4" w:space="0" w:color="auto"/>
+            </w:tcBorders>
+            <w:shd w:val="clear" w:color="auto" w:fill="auto"/>
+            <w:noWrap/>
+            <w:vAlign w:val="bottom"/>
+            <w:hideMark/>
+          </w:tcPr>
+          <w:p>
+            <w:pPr>
+              <w:spacing w:after="0" w:line="240" w:lineRule="auto"/>
+              <w:jc w:val="right"/>
+              <w:rPr>
+                <w:rFonts w:ascii="Calibri" w:eastAsia="Times New Roman" w:hAnsi="Calibri" w:cs="Times New Roman"/>
+                <w:b/>
+                <w:bCs/>
+                <w:color w:val="000000"/>
+              </w:rPr>
+            </w:pPr>
+            <w:r>
+              <w:rPr>
+                <w:rFonts w:ascii="Calibri" w:eastAsia="Times New Roman" w:hAnsi="Calibri" w:cs="Times New Roman"/>
+                <w:b/>
+                <w:bCs/>
+                <w:color w:val="000000"/>
+              </w:rPr>
+              <w:t>8</w:t>
+            </w:r>
+          </w:p>
+        </w:tc>
+        <w:tc>
+          <w:tcPr>
+            <w:tcW w:w="1120" w:type="dxa"/>
+            <w:tcBorders>
+              <w:top w:val="nil"/>
+              <w:left w:val="nil"/>
+              <w:bottom w:val="single" w:sz="4" w:space="0" w:color="auto"/>
+              <w:right w:val="single" w:sz="4" w:space="0" w:color="auto"/>
+            </w:tcBorders>
+            <w:shd w:val="clear" w:color="auto" w:fill="auto"/>
+            <w:noWrap/>
+            <w:vAlign w:val="bottom"/>
+            <w:hideMark/>
+          </w:tcPr>
+          <w:p>
+            <w:pPr>
+              <w:spacing w:after="0" w:line="240" w:lineRule="auto"/>
+              <w:jc w:val="right"/>
+              <w:rPr>
+                <w:rFonts w:ascii="Calibri" w:eastAsia="Times New Roman" w:hAnsi="Calibri" w:cs="Times New Roman"/>
+                <w:color w:val="000000"/>
+              </w:rPr>
+            </w:pPr>
+            <w:r>
+              <w:rPr>
+                <w:rFonts w:ascii="Calibri" w:eastAsia="Times New Roman" w:hAnsi="Calibri" w:cs="Times New Roman"/>
+                <w:color w:val="000000"/>
+              </w:rPr>
+              <w:t>1</w:t>
+            </w:r>
+          </w:p>
+        </w:tc>
+        <w:tc>
+          <w:tcPr>
+            <w:tcW w:w="1700" w:type="dxa"/>
+            <w:tcBorders>
+              <w:top w:val="nil"/>
+              <w:left w:val="nil"/>
+              <w:bottom w:val="single" w:sz="4" w:space="0" w:color="auto"/>
+              <w:right w:val="single" w:sz="4" w:space="0" w:color="auto"/>
+            </w:tcBorders>
+            <w:shd w:val="clear" w:color="auto" w:fill="auto"/>
+            <w:noWrap/>
+            <w:vAlign w:val="bottom"/>
+            <w:hideMark/>
+          </w:tcPr>
+          <w:p>
+            <w:pPr>
+              <w:spacing w:after="0" w:line="240" w:lineRule="auto"/>
+              <w:jc w:val="right"/>
+              <w:rPr>
+                <w:rFonts w:ascii="Calibri" w:eastAsia="Times New Roman" w:hAnsi="Calibri" w:cs="Times New Roman"/>
+                <w:color w:val="000000"/>
+              </w:rPr>
+            </w:pPr>
+            <w:r>
+              <w:rPr>
+                <w:rFonts w:ascii="Calibri" w:eastAsia="Times New Roman" w:hAnsi="Calibri" w:cs="Times New Roman"/>
+                <w:color w:val="000000"/>
+              </w:rPr>
+              <w:t>3</w:t>
+            </w:r>
+          </w:p>
+        </w:tc>
+        <w:tc>
+          <w:tcPr>
+            <w:tcW w:w="1380" w:type="dxa"/>
+            <w:tcBorders>
+              <w:top w:val="nil"/>
+              <w:left w:val="nil"/>
+              <w:bottom w:val="single" w:sz="4" w:space="0" w:color="auto"/>
+              <w:right w:val="single" w:sz="4" w:space="0" w:color="auto"/>
+            </w:tcBorders>
+            <w:shd w:val="clear" w:color="auto" w:fill="auto"/>
+            <w:noWrap/>
+            <w:vAlign w:val="bottom"/>
+            <w:hideMark/>
+          </w:tcPr>
+          <w:p>
+            <w:pPr>
+              <w:spacing w:after="0" w:line="240" w:lineRule="auto"/>
+              <w:rPr>
+                <w:rFonts w:ascii="Calibri" w:eastAsia="Times New Roman" w:hAnsi="Calibri" w:cs="Times New Roman"/>
+                <w:color w:val="000000"/>
+              </w:rPr>
+            </w:pPr>
+            <w:r>
+              <w:rPr>
+                <w:rFonts w:ascii="Calibri" w:eastAsia="Times New Roman" w:hAnsi="Calibri" w:cs="Times New Roman"/>
+                <w:color w:val="000000"/>
+              </w:rPr>
+              <w:t>log2</w:t>
+            </w:r>
+          </w:p>
+        </w:tc>
+      </w:tr>
+      <w:tr>
+        <w:trPr>
+          <w:trHeight w:val="300"/>
+        </w:trPr>
+        <w:tc>
+          <w:tcPr>
+            <w:tcW w:w="940" w:type="dxa"/>
+            <w:tcBorders>
+              <w:top w:val="nil"/>
+              <w:left w:val="single" w:sz="4" w:space="0" w:color="auto"/>
+              <w:bottom w:val="single" w:sz="4" w:space="0" w:color="auto"/>
+              <w:right w:val="single" w:sz="4" w:space="0" w:color="auto"/>
+            </w:tcBorders>
+            <w:shd w:val="clear" w:color="auto" w:fill="auto"/>
+            <w:noWrap/>
+            <w:vAlign w:val="bottom"/>
+            <w:hideMark/>
+          </w:tcPr>
+          <w:p>
+            <w:pPr>
+              <w:spacing w:after="0" w:line="240" w:lineRule="auto"/>
+              <w:jc w:val="right"/>
+              <w:rPr>
+                <w:rFonts w:ascii="Calibri" w:eastAsia="Times New Roman" w:hAnsi="Calibri" w:cs="Times New Roman"/>
+                <w:b/>
+                <w:bCs/>
+                <w:color w:val="000000"/>
+              </w:rPr>
+            </w:pPr>
+            <w:r>
+              <w:rPr>
+                <w:rFonts w:ascii="Calibri" w:eastAsia="Times New Roman" w:hAnsi="Calibri" w:cs="Times New Roman"/>
+                <w:b/>
+                <w:bCs/>
+                <w:color w:val="000000"/>
+              </w:rPr>
+              <w:t>9</w:t>
+            </w:r>
+          </w:p>
+        </w:tc>
+        <w:tc>
+          <w:tcPr>
+            <w:tcW w:w="1120" w:type="dxa"/>
+            <w:tcBorders>
+              <w:top w:val="nil"/>
+              <w:left w:val="nil"/>
+              <w:bottom w:val="single" w:sz="4" w:space="0" w:color="auto"/>
+              <w:right w:val="single" w:sz="4" w:space="0" w:color="auto"/>
+            </w:tcBorders>
+            <w:shd w:val="clear" w:color="auto" w:fill="auto"/>
+            <w:noWrap/>
+            <w:vAlign w:val="bottom"/>
+            <w:hideMark/>
+          </w:tcPr>
+          <w:p>
+            <w:pPr>
+              <w:spacing w:after="0" w:line="240" w:lineRule="auto"/>
+              <w:jc w:val="right"/>
+              <w:rPr>
+                <w:rFonts w:ascii="Calibri" w:eastAsia="Times New Roman" w:hAnsi="Calibri" w:cs="Times New Roman"/>
+                <w:color w:val="000000"/>
+              </w:rPr>
+            </w:pPr>
+            <w:r>
+              <w:rPr>
+                <w:rFonts w:ascii="Calibri" w:eastAsia="Times New Roman" w:hAnsi="Calibri" w:cs="Times New Roman"/>
+                <w:color w:val="000000"/>
+              </w:rPr>
+              <w:t>1</w:t>
+            </w:r>
+          </w:p>
+        </w:tc>
+        <w:tc>
+          <w:tcPr>
+            <w:tcW w:w="1700" w:type="dxa"/>
+            <w:tcBorders>
+              <w:top w:val="nil"/>
+              <w:left w:val="nil"/>
+              <w:bottom w:val="single" w:sz="4" w:space="0" w:color="auto"/>
+              <w:right w:val="single" w:sz="4" w:space="0" w:color="auto"/>
+            </w:tcBorders>
+            <w:shd w:val="clear" w:color="auto" w:fill="auto"/>
+            <w:noWrap/>
+            <w:vAlign w:val="bottom"/>
+            <w:hideMark/>
+          </w:tcPr>
+          <w:p>
+            <w:pPr>
+              <w:spacing w:after="0" w:line="240" w:lineRule="auto"/>
+              <w:jc w:val="right"/>
+              <w:rPr>
+                <w:rFonts w:ascii="Calibri" w:eastAsia="Times New Roman" w:hAnsi="Calibri" w:cs="Times New Roman"/>
+                <w:color w:val="000000"/>
+              </w:rPr>
+            </w:pPr>
+            <w:r>
+              <w:rPr>
+                <w:rFonts w:ascii="Calibri" w:eastAsia="Times New Roman" w:hAnsi="Calibri" w:cs="Times New Roman"/>
+                <w:color w:val="000000"/>
+              </w:rPr>
+              <w:t>5</w:t>
+            </w:r>
+          </w:p>
+        </w:tc>
+        <w:tc>
+          <w:tcPr>
+            <w:tcW w:w="1380" w:type="dxa"/>
+            <w:tcBorders>
+              <w:top w:val="nil"/>
+              <w:left w:val="nil"/>
+              <w:bottom w:val="single" w:sz="4" w:space="0" w:color="auto"/>
+              <w:right w:val="single" w:sz="4" w:space="0" w:color="auto"/>
+            </w:tcBorders>
+            <w:shd w:val="clear" w:color="auto" w:fill="auto"/>
+            <w:noWrap/>
+            <w:vAlign w:val="bottom"/>
+            <w:hideMark/>
+          </w:tcPr>
+          <w:p>
+            <w:pPr>
+              <w:spacing w:after="0" w:line="240" w:lineRule="auto"/>
+              <w:rPr>
+                <w:rFonts w:ascii="Calibri" w:eastAsia="Times New Roman" w:hAnsi="Calibri" w:cs="Times New Roman"/>
+                <w:color w:val="000000"/>
+              </w:rPr>
+            </w:pPr>
+            <w:r>
+              <w:rPr>
+                <w:rFonts w:ascii="Calibri" w:eastAsia="Times New Roman" w:hAnsi="Calibri" w:cs="Times New Roman"/>
+                <w:color w:val="000000"/>
+              </w:rPr>
+              <w:t>log2</w:t>
+            </w:r>
+          </w:p>
+        </w:tc>
+      </w:tr>
+      <w:tr>
+        <w:trPr>
+          <w:trHeight w:val="300"/>
+        </w:trPr>
+        <w:tc>
+          <w:tcPr>
+            <w:tcW w:w="940" w:type="dxa"/>
+            <w:tcBorders>
+              <w:top w:val="nil"/>
+              <w:left w:val="single" w:sz="4" w:space="0" w:color="auto"/>
+              <w:bottom w:val="single" w:sz="4" w:space="0" w:color="auto"/>
+              <w:right w:val="single" w:sz="4" w:space="0" w:color="auto"/>
+            </w:tcBorders>
+            <w:shd w:val="clear" w:color="auto" w:fill="auto"/>
+            <w:noWrap/>
+            <w:vAlign w:val="bottom"/>
+            <w:hideMark/>
+          </w:tcPr>
+          <w:p>
+            <w:pPr>
+              <w:spacing w:after="0" w:line="240" w:lineRule="auto"/>
+              <w:jc w:val="right"/>
+              <w:rPr>
+                <w:rFonts w:ascii="Calibri" w:eastAsia="Times New Roman" w:hAnsi="Calibri" w:cs="Times New Roman"/>
+                <w:b/>
+                <w:bCs/>
+                <w:color w:val="000000"/>
+              </w:rPr>
+            </w:pPr>
+            <w:r>
+              <w:rPr>
+                <w:rFonts w:ascii="Calibri" w:eastAsia="Times New Roman" w:hAnsi="Calibri" w:cs="Times New Roman"/>
+                <w:b/>
+                <w:bCs/>
+                <w:color w:val="000000"/>
+              </w:rPr>
+              <w:t>10</w:t>
+            </w:r>
+          </w:p>
+        </w:tc>
+        <w:tc>
+          <w:tcPr>
+            <w:tcW w:w="1120" w:type="dxa"/>
+            <w:tcBorders>
+              <w:top w:val="nil"/>
+              <w:left w:val="nil"/>
+              <w:bottom w:val="single" w:sz="4" w:space="0" w:color="auto"/>
+              <w:right w:val="single" w:sz="4" w:space="0" w:color="auto"/>
+            </w:tcBorders>
+            <w:shd w:val="clear" w:color="auto" w:fill="auto"/>
+            <w:noWrap/>
+            <w:vAlign w:val="bottom"/>
+            <w:hideMark/>
+          </w:tcPr>
+          <w:p>
+            <w:pPr>
+              <w:spacing w:after="0" w:line="240" w:lineRule="auto"/>
+              <w:jc w:val="right"/>
+              <w:rPr>
+                <w:rFonts w:ascii="Calibri" w:eastAsia="Times New Roman" w:hAnsi="Calibri" w:cs="Times New Roman"/>
+                <w:color w:val="000000"/>
+              </w:rPr>
+            </w:pPr>
+            <w:r>
+              <w:rPr>
+                <w:rFonts w:ascii="Calibri" w:eastAsia="Times New Roman" w:hAnsi="Calibri" w:cs="Times New Roman"/>
+                <w:color w:val="000000"/>
+              </w:rPr>
+              <w:t>1</w:t>
+            </w:r>
+          </w:p>
+        </w:tc>
+        <w:tc>
+          <w:tcPr>
+            <w:tcW w:w="1700" w:type="dxa"/>
+            <w:tcBorders>
+              <w:top w:val="nil"/>
+              <w:left w:val="nil"/>
+              <w:bottom w:val="single" w:sz="4" w:space="0" w:color="auto"/>
+              <w:right w:val="single" w:sz="4" w:space="0" w:color="auto"/>
+            </w:tcBorders>
+            <w:shd w:val="clear" w:color="auto" w:fill="auto"/>
+            <w:noWrap/>
+            <w:vAlign w:val="bottom"/>
+            <w:hideMark/>
+          </w:tcPr>
+          <w:p>
+            <w:pPr>
+              <w:spacing w:after="0" w:line="240" w:lineRule="auto"/>
+              <w:jc w:val="right"/>
+              <w:rPr>
+                <w:rFonts w:ascii="Calibri" w:eastAsia="Times New Roman" w:hAnsi="Calibri" w:cs="Times New Roman"/>
+                <w:color w:val="000000"/>
+              </w:rPr>
+            </w:pPr>
+            <w:r>
+              <w:rPr>
+                <w:rFonts w:ascii="Calibri" w:eastAsia="Times New Roman" w:hAnsi="Calibri" w:cs="Times New Roman"/>
+                <w:color w:val="000000"/>
+              </w:rPr>
+              <w:t>3</w:t>
+            </w:r>
+          </w:p>
+        </w:tc>
+        <w:tc>
+          <w:tcPr>
+            <w:tcW w:w="1380" w:type="dxa"/>
+            <w:tcBorders>
+              <w:top w:val="nil"/>
+              <w:left w:val="nil"/>
+              <w:bottom w:val="single" w:sz="4" w:space="0" w:color="auto"/>
+              <w:right w:val="single" w:sz="4" w:space="0" w:color="auto"/>
+            </w:tcBorders>
+            <w:shd w:val="clear" w:color="auto" w:fill="auto"/>
+            <w:noWrap/>
+            <w:vAlign w:val="bottom"/>
+            <w:hideMark/>
+          </w:tcPr>
+          <w:p>
+            <w:pPr>
+              <w:spacing w:after="0" w:line="240" w:lineRule="auto"/>
+              <w:rPr>
+                <w:rFonts w:ascii="Calibri" w:eastAsia="Times New Roman" w:hAnsi="Calibri" w:cs="Times New Roman"/>
+                <w:color w:val="000000"/>
+              </w:rPr>
+            </w:pPr>
+            <w:proofErr w:type="spellStart"/>
+            <w:r>
+              <w:rPr>
+                <w:rFonts w:ascii="Calibri" w:eastAsia="Times New Roman" w:hAnsi="Calibri" w:cs="Times New Roman"/>
+                <w:color w:val="000000"/>
+              </w:rPr>
+              <w:t>sqrt</w:t>
+            </w:r>
+            <w:proofErr w:type="spellEnd"/>
+          </w:p>
+        </w:tc>
+      </w:tr>
+      <w:tr>
+        <w:trPr>
+          <w:trHeight w:val="300"/>
+        </w:trPr>
+        <w:tc>
+          <w:tcPr>
+            <w:tcW w:w="940" w:type="dxa"/>
+            <w:tcBorders>
+              <w:top w:val="nil"/>
+              <w:left w:val="single" w:sz="4" w:space="0" w:color="auto"/>
+              <w:bottom w:val="single" w:sz="4" w:space="0" w:color="auto"/>
+              <w:right w:val="single" w:sz="4" w:space="0" w:color="auto"/>
+            </w:tcBorders>
+            <w:shd w:val="clear" w:color="auto" w:fill="auto"/>
+            <w:noWrap/>
+            <w:vAlign w:val="bottom"/>
+            <w:hideMark/>
+          </w:tcPr>
+          <w:p>
+            <w:pPr>
+              <w:spacing w:after="0" w:line="240" w:lineRule="auto"/>
+              <w:rPr>
+                <w:rFonts w:ascii="Calibri" w:eastAsia="Times New Roman" w:hAnsi="Calibri" w:cs="Times New Roman"/>
+                <w:b/>
+                <w:bCs/>
+                <w:color w:val="000000"/>
+              </w:rPr>
+            </w:pPr>
+            <w:r>
+              <w:rPr>
+                <w:rFonts w:ascii="Calibri" w:eastAsia="Times New Roman" w:hAnsi="Calibri" w:cs="Times New Roman"/>
+                <w:b/>
+                <w:bCs/>
+                <w:color w:val="000000"/>
+              </w:rPr>
+              <w:t>Mean</w:t>
+            </w:r>
+          </w:p>
+        </w:tc>
+        <w:tc>
+          <w:tcPr>
+            <w:tcW w:w="1120" w:type="dxa"/>
+            <w:tcBorders>
+              <w:top w:val="nil"/>
+              <w:left w:val="nil"/>
+              <w:bottom w:val="single" w:sz="4" w:space="0" w:color="auto"/>
+              <w:right w:val="single" w:sz="4" w:space="0" w:color="auto"/>
+            </w:tcBorders>
+            <w:shd w:val="clear" w:color="auto" w:fill="auto"/>
+            <w:noWrap/>
+            <w:vAlign w:val="bottom"/>
+            <w:hideMark/>
+          </w:tcPr>
+          <w:p>
+            <w:pPr>
+              <w:spacing w:after="0" w:line="240" w:lineRule="auto"/>
+              <w:jc w:val="right"/>
+              <w:rPr>
+                <w:rFonts w:ascii="Calibri" w:eastAsia="Times New Roman" w:hAnsi="Calibri" w:cs="Times New Roman"/>
+                <w:color w:val="000000"/>
+              </w:rPr>
+            </w:pPr>
+            <w:r>
+              <w:rPr>
+                <w:rFonts w:ascii="Calibri" w:eastAsia="Times New Roman" w:hAnsi="Calibri" w:cs="Times New Roman"/>
+                <w:color w:val="000000"/>
+              </w:rPr>
+              <w:t>1.2</w:t>
+            </w:r>
+          </w:p>
+        </w:tc>
+        <w:tc>
+          <w:tcPr>
+            <w:tcW w:w="1700" w:type="dxa"/>
+            <w:tcBorders>
+              <w:top w:val="nil"/>
+              <w:left w:val="nil"/>
+              <w:bottom w:val="single" w:sz="4" w:space="0" w:color="auto"/>
+              <w:right w:val="single" w:sz="4" w:space="0" w:color="auto"/>
+            </w:tcBorders>
+            <w:shd w:val="clear" w:color="auto" w:fill="auto"/>
+            <w:noWrap/>
+            <w:vAlign w:val="bottom"/>
+            <w:hideMark/>
+          </w:tcPr>
+          <w:p>
+            <w:pPr>
+              <w:spacing w:after="0" w:line="240" w:lineRule="auto"/>
+              <w:jc w:val="right"/>
+              <w:rPr>
+                <w:rFonts w:ascii="Calibri" w:eastAsia="Times New Roman" w:hAnsi="Calibri" w:cs="Times New Roman"/>
+                <w:color w:val="000000"/>
+              </w:rPr>
+            </w:pPr>
+            <w:r>
+              <w:rPr>
+                <w:rFonts w:ascii="Calibri" w:eastAsia="Times New Roman" w:hAnsi="Calibri" w:cs="Times New Roman"/>
+                <w:color w:val="000000"/>
+              </w:rPr>
+              <w:t>4</w:t>
+            </w:r>
+          </w:p>
+        </w:tc>
+        <w:tc>
+          <w:tcPr>
+            <w:tcW w:w="1380" w:type="dxa"/>
+            <w:tcBorders>
+              <w:top w:val="nil"/>
+              <w:left w:val="nil"/>
+              <w:bottom w:val="single" w:sz="4" w:space="0" w:color="auto"/>
+              <w:right w:val="single" w:sz="4" w:space="0" w:color="auto"/>
+            </w:tcBorders>
+            <w:shd w:val="clear" w:color="auto" w:fill="auto"/>
+            <w:noWrap/>
+            <w:vAlign w:val="bottom"/>
+            <w:hideMark/>
+          </w:tcPr>
+          <w:p>
+            <w:pPr>
+              <w:spacing w:after="0" w:line="240" w:lineRule="auto"/>
+              <w:rPr>
+                <w:rFonts w:ascii="Calibri" w:eastAsia="Times New Roman" w:hAnsi="Calibri" w:cs="Times New Roman"/>
+                <w:color w:val="000000"/>
+              </w:rPr>
+            </w:pPr>
+            <w:r>
+              <w:rPr>
+                <w:rFonts w:ascii="Calibri" w:eastAsia="Times New Roman" w:hAnsi="Calibri" w:cs="Times New Roman"/>
+                <w:color w:val="000000"/>
+              </w:rPr>
+              <w:t>N/A</w:t>
+            </w:r>
+          </w:p>
+        </w:tc>
+      </w:tr>
+      <w:tr>
+        <w:trPr>
+          <w:trHeight w:val="300"/>
+        </w:trPr>
+        <w:tc>
+          <w:tcPr>
+            <w:tcW w:w="940" w:type="dxa"/>
+            <w:tcBorders>
+              <w:top w:val="nil"/>
+              <w:left w:val="single" w:sz="4" w:space="0" w:color="auto"/>
+              <w:bottom w:val="single" w:sz="4" w:space="0" w:color="auto"/>
+              <w:right w:val="single" w:sz="4" w:space="0" w:color="auto"/>
+            </w:tcBorders>
+            <w:shd w:val="clear" w:color="auto" w:fill="auto"/>
+            <w:noWrap/>
+            <w:vAlign w:val="bottom"/>
+            <w:hideMark/>
+          </w:tcPr>
+          <w:p>
+            <w:pPr>
+              <w:spacing w:after="0" w:line="240" w:lineRule="auto"/>
+              <w:rPr>
+                <w:rFonts w:ascii="Calibri" w:eastAsia="Times New Roman" w:hAnsi="Calibri" w:cs="Times New Roman"/>
+                <w:b/>
+                <w:bCs/>
+                <w:color w:val="000000"/>
+              </w:rPr>
+            </w:pPr>
+            <w:r>
+              <w:rPr>
+                <w:rFonts w:ascii="Calibri" w:eastAsia="Times New Roman" w:hAnsi="Calibri" w:cs="Times New Roman"/>
+                <w:b/>
+                <w:bCs/>
+                <w:color w:val="000000"/>
+              </w:rPr>
+              <w:t>Mode</w:t>
+            </w:r>
+          </w:p>
+        </w:tc>
+        <w:tc>
+          <w:tcPr>
+            <w:tcW w:w="1120" w:type="dxa"/>
+            <w:tcBorders>
+              <w:top w:val="nil"/>
+              <w:left w:val="nil"/>
+              <w:bottom w:val="single" w:sz="4" w:space="0" w:color="auto"/>
+              <w:right w:val="single" w:sz="4" w:space="0" w:color="auto"/>
+            </w:tcBorders>
+            <w:shd w:val="clear" w:color="auto" w:fill="auto"/>
+            <w:noWrap/>
+            <w:vAlign w:val="bottom"/>
+            <w:hideMark/>
+          </w:tcPr>
+          <w:p>
+            <w:pPr>
+              <w:spacing w:after="0" w:line="240" w:lineRule="auto"/>
+              <w:jc w:val="right"/>
+              <w:rPr>
+                <w:rFonts w:ascii="Calibri" w:eastAsia="Times New Roman" w:hAnsi="Calibri" w:cs="Times New Roman"/>
+                <w:color w:val="000000"/>
+              </w:rPr>
+            </w:pPr>
+            <w:r>
+              <w:rPr>
+                <w:rFonts w:ascii="Calibri" w:eastAsia="Times New Roman" w:hAnsi="Calibri" w:cs="Times New Roman"/>
+                <w:color w:val="000000"/>
+              </w:rPr>
+              <w:t>1</w:t>
+            </w:r>
+          </w:p>
+        </w:tc>
+        <w:tc>
+          <w:tcPr>
+            <w:tcW w:w="1700" w:type="dxa"/>
+            <w:tcBorders>
+              <w:top w:val="nil"/>
+              <w:left w:val="nil"/>
+              <w:bottom w:val="single" w:sz="4" w:space="0" w:color="auto"/>
+              <w:right w:val="single" w:sz="4" w:space="0" w:color="auto"/>
+            </w:tcBorders>
+            <w:shd w:val="clear" w:color="auto" w:fill="auto"/>
+            <w:noWrap/>
+            <w:vAlign w:val="bottom"/>
+            <w:hideMark/>
+          </w:tcPr>
+          <w:p>
+            <w:pPr>
+              <w:spacing w:after="0" w:line="240" w:lineRule="auto"/>
+              <w:jc w:val="right"/>
+              <w:rPr>
+                <w:rFonts w:ascii="Calibri" w:eastAsia="Times New Roman" w:hAnsi="Calibri" w:cs="Times New Roman"/>
+                <w:color w:val="000000"/>
+              </w:rPr>
+            </w:pPr>
+            <w:r>
+              <w:rPr>
+                <w:rFonts w:ascii="Calibri" w:eastAsia="Times New Roman" w:hAnsi="Calibri" w:cs="Times New Roman"/>
+                <w:color w:val="000000"/>
+              </w:rPr>
+              <w:t>3</w:t>
+            </w:r>
+          </w:p>
+        </w:tc>
+        <w:tc>
+          <w:tcPr>
+            <w:tcW w:w="1380" w:type="dxa"/>
+            <w:tcBorders>
+              <w:top w:val="nil"/>
+              <w:left w:val="nil"/>
+              <w:bottom w:val="single" w:sz="4" w:space="0" w:color="auto"/>
+              <w:right w:val="single" w:sz="4" w:space="0" w:color="auto"/>
+            </w:tcBorders>
+            <w:shd w:val="clear" w:color="auto" w:fill="auto"/>
+            <w:noWrap/>
+            <w:vAlign w:val="bottom"/>
+            <w:hideMark/>
+          </w:tcPr>
+          <w:p>
+            <w:pPr>
+              <w:spacing w:after="0" w:line="240" w:lineRule="auto"/>
+              <w:rPr>
+                <w:rFonts w:ascii="Calibri" w:eastAsia="Times New Roman" w:hAnsi="Calibri" w:cs="Times New Roman"/>
+                <w:color w:val="000000"/>
+              </w:rPr>
+            </w:pPr>
+            <w:r>
+              <w:rPr>
+                <w:rFonts w:ascii="Calibri" w:eastAsia="Times New Roman" w:hAnsi="Calibri" w:cs="Times New Roman"/>
+                <w:color w:val="000000"/>
+              </w:rPr>
+              <w:t>log2</w:t>
+            </w:r>
+          </w:p>
+        </w:tc>
+      </w:tr>
+    </w:tbl>
+    <w:p/>
+    <w:p>
+      <w:r>
+        <w:t>So the final parameters I’ve picked based on this table are:</w:t>
+      </w:r>
+    </w:p>
+    <w:p/>
+    <w:p>
+      <w:proofErr w:type="spellStart"/>
+      <w:r>
+        <w:t>Max_depth</w:t>
+      </w:r>
+      <w:proofErr w:type="spellEnd"/>
+      <w:r>
+        <w:t xml:space="preserve"> = 1, </w:t>
+      </w:r>
+      <w:proofErr w:type="spellStart"/>
+      <w:r>
+        <w:t>min_samples_split</w:t>
+      </w:r>
+      <w:proofErr w:type="spellEnd"/>
+      <w:r>
+        <w:t xml:space="preserve"> = 3, </w:t>
+      </w:r>
+      <w:proofErr w:type="spellStart"/>
+      <w:r>
+        <w:t>max_features</w:t>
+      </w:r>
+      <w:proofErr w:type="spellEnd"/>
+      <w:r>
+        <w:t>=’log2’</w:t>
+      </w:r>
+    </w:p>
+    <w:p/>
+    <w:p>
+      <w:r>
+        <w:t xml:space="preserve">Running </w:t>
+      </w:r>
+      <w:proofErr w:type="spellStart"/>
+      <w:r>
+        <w:t>DecisionTreeClassifier</w:t>
+      </w:r>
+      <w:proofErr w:type="spellEnd"/>
+      <w:r>
+        <w:t xml:space="preserve"> with these optimized parameters, we get:</w:t>
+      </w:r>
+    </w:p>
+    <w:p/>
+    <w:p>
+      <w:pPr>
+        <w:rPr>
+          <w:i/>
+        </w:rPr>
+      </w:pPr>
+      <w:r>
+        <w:rPr>
+          <w:i/>
+        </w:rPr>
+        <w:t>Training set size: 300</w:t>
+      </w:r>
+    </w:p>
+    <w:p>
+      <w:pPr>
+        <w:rPr>
+          <w:i/>
+        </w:rPr>
+      </w:pPr>
+      <w:r>
+        <w:rPr>
+          <w:i/>
+        </w:rPr>
+        <w:lastRenderedPageBreak/>
+        <w:t xml:space="preserve">Training </w:t>
+      </w:r>
+      <w:proofErr w:type="spellStart"/>
+      <w:r>
+        <w:rPr>
+          <w:i/>
+        </w:rPr>
+        <w:t>DecisionTreeClassifier</w:t>
+      </w:r>
+      <w:proofErr w:type="spellEnd"/>
+      <w:r>
+        <w:rPr>
+          <w:i/>
+        </w:rPr>
+        <w:t>...</w:t>
+      </w:r>
+    </w:p>
+    <w:p>
+      <w:pPr>
+        <w:rPr>
+          <w:i/>
+        </w:rPr>
+      </w:pPr>
+      <w:r>
+        <w:rPr>
+          <w:i/>
+        </w:rPr>
+        <w:t>Done!</w:t>
+      </w:r>
+    </w:p>
+    <w:p>
+      <w:pPr>
+        <w:rPr>
+          <w:i/>
+        </w:rPr>
+      </w:pPr>
+      <w:r>
+        <w:rPr>
+          <w:i/>
+        </w:rPr>
+        <w:t>Training time (secs): 0.000</w:t>
+      </w:r>
+    </w:p>
+    <w:p>
+      <w:pPr>
+        <w:rPr>
+          <w:i/>
+        </w:rPr>
+      </w:pPr>
+      <w:r>
+        <w:rPr>
+          <w:i/>
+        </w:rPr>
+        <w:t xml:space="preserve">Predicting labels using </w:t>
+      </w:r>
+      <w:proofErr w:type="spellStart"/>
+      <w:r>
+        <w:rPr>
+          <w:i/>
+        </w:rPr>
+        <w:t>DecisionTreeClassifier</w:t>
+      </w:r>
+      <w:proofErr w:type="spellEnd"/>
+      <w:r>
+        <w:rPr>
+          <w:i/>
+        </w:rPr>
+        <w:t>...</w:t>
+      </w:r>
+    </w:p>
+    <w:p>
+      <w:pPr>
+        <w:rPr>
+          <w:i/>
+        </w:rPr>
+      </w:pPr>
+      <w:r>
+        <w:rPr>
+          <w:i/>
+        </w:rPr>
+        <w:t>Done!</w:t>
+      </w:r>
+    </w:p>
+    <w:p>
+      <w:pPr>
+        <w:rPr>
+          <w:i/>
+        </w:rPr>
+      </w:pPr>
+      <w:r>
+        <w:rPr>
+          <w:i/>
+        </w:rPr>
+        <w:t>Prediction time (secs): 0.000</w:t>
+      </w:r>
+    </w:p>
+    <w:p>
+      <w:pPr>
+        <w:rPr>
+          <w:i/>
+        </w:rPr>
+      </w:pPr>
+      <w:r>
+        <w:rPr>
+          <w:i/>
+        </w:rPr>
+        <w:t>F1 score for training set: 0.811881188119</w:t>
+      </w:r>
+    </w:p>
+    <w:p>
+      <w:pPr>
+        <w:rPr>
+          <w:i/>
+        </w:rPr>
+      </w:pPr>
+      <w:r>
+        <w:rPr>
+          <w:i/>
+        </w:rPr>
+        <w:t xml:space="preserve">Predicting labels using </w:t>
+      </w:r>
+      <w:proofErr w:type="spellStart"/>
+      <w:r>
+        <w:rPr>
+          <w:i/>
+        </w:rPr>
+        <w:t>DecisionTreeClassifier</w:t>
+      </w:r>
+      <w:proofErr w:type="spellEnd"/>
+      <w:r>
+        <w:rPr>
+          <w:i/>
+        </w:rPr>
+        <w:t>...</w:t>
+      </w:r>
+    </w:p>
+    <w:p>
+      <w:pPr>
+        <w:rPr>
+          <w:i/>
+        </w:rPr>
+      </w:pPr>
+      <w:r>
+        <w:rPr>
+          <w:i/>
+        </w:rPr>
+        <w:t>Done!</w:t>
+      </w:r>
+    </w:p>
+    <w:p>
+      <w:pPr>
+        <w:rPr>
+          <w:i/>
+        </w:rPr>
+      </w:pPr>
+      <w:r>
+        <w:rPr>
+          <w:i/>
+        </w:rPr>
+        <w:t>Prediction time (secs): 0.001</w:t>
+      </w:r>
+    </w:p>
+    <w:p>
+      <w:pPr>
+        <w:rPr>
+          <w:b/>
+          <w:i/>
+        </w:rPr>
+      </w:pPr>
+      <w:r>
+        <w:rPr>
+          <w:b/>
+          <w:i/>
+        </w:rPr>
+        <w:t>F1 score for test set: 0.774193548387</w:t>
+      </w:r>
+    </w:p>
+    <w:p/>
+    <w:p>
+      <w:r>
+        <w:t xml:space="preserve">We improved the final F1 score by over 0.05 by tuning its parameters using </w:t>
+      </w:r>
+      <w:proofErr w:type="spellStart"/>
+      <w:r>
+        <w:t>GridSearchCV</w:t>
+      </w:r>
+      <w:proofErr w:type="spellEnd"/>
+      <w:r>
+        <w:t>!</w:t>
+      </w:r>
+    </w:p>
     <w:sectPr>
       <w:pgSz w:w="12240" w:h="15840"/>
       <w:pgMar w:top="1440" w:right="1440" w:bottom="1440" w:left="1440" w:header="720" w:footer="720" w:gutter="0"/>
@@ -1769,6 +4203,232 @@
 <file path=word/numbering.xml><?xml version="1.0" encoding="utf-8"?>
 <w:numbering xmlns:wpc="http://schemas.microsoft.com/office/word/2010/wordprocessingCanvas" xmlns:mc="http://schemas.openxmlformats.org/markup-compatibility/2006" xmlns:o="urn:schemas-microsoft-com:office:office" xmlns:r="http://schemas.openxmlformats.org/officeDocument/2006/relationships" xmlns:m="http://schemas.openxmlformats.org/officeDocument/2006/math" xmlns:v="urn:schemas-microsoft-com:vml" xmlns:wp14="http://schemas.microsoft.com/office/word/2010/wordprocessingDrawing" xmlns:wp="http://schemas.openxmlformats.org/drawingml/2006/wordprocessingDrawing" xmlns:w10="urn:schemas-microsoft-com:office:word" xmlns:w="http://schemas.openxmlformats.org/wordprocessingml/2006/main" xmlns:w14="http://schemas.microsoft.com/office/word/2010/wordml" xmlns:wpg="http://schemas.microsoft.com/office/word/2010/wordprocessingGroup" xmlns:wpi="http://schemas.microsoft.com/office/word/2010/wordprocessingInk" xmlns:wne="http://schemas.microsoft.com/office/word/2006/wordml" xmlns:wps="http://schemas.microsoft.com/office/word/2010/wordprocessingShape" mc:Ignorable="w14 wp14">
   <w:abstractNum w:abstractNumId="0">
+    <w:nsid w:val="0E034863"/>
+    <w:multiLevelType w:val="hybridMultilevel"/>
+    <w:tmpl w:val="842C0F26"/>
+    <w:lvl w:ilvl="0" w:tplc="04090001">
+      <w:start w:val="1"/>
+      <w:numFmt w:val="bullet"/>
+      <w:lvlText w:val=""/>
+      <w:lvlJc w:val="left"/>
+      <w:pPr>
+        <w:ind w:left="1080" w:hanging="360"/>
+      </w:pPr>
+      <w:rPr>
+        <w:rFonts w:ascii="Symbol" w:hAnsi="Symbol" w:hint="default"/>
+      </w:rPr>
+    </w:lvl>
+    <w:lvl w:ilvl="1" w:tplc="04090003" w:tentative="1">
+      <w:start w:val="1"/>
+      <w:numFmt w:val="bullet"/>
+      <w:lvlText w:val="o"/>
+      <w:lvlJc w:val="left"/>
+      <w:pPr>
+        <w:ind w:left="1800" w:hanging="360"/>
+      </w:pPr>
+      <w:rPr>
+        <w:rFonts w:ascii="Courier New" w:hAnsi="Courier New" w:cs="Courier New" w:hint="default"/>
+      </w:rPr>
+    </w:lvl>
+    <w:lvl w:ilvl="2" w:tplc="04090005" w:tentative="1">
+      <w:start w:val="1"/>
+      <w:numFmt w:val="bullet"/>
+      <w:lvlText w:val=""/>
+      <w:lvlJc w:val="left"/>
+      <w:pPr>
+        <w:ind w:left="2520" w:hanging="360"/>
+      </w:pPr>
+      <w:rPr>
+        <w:rFonts w:ascii="Wingdings" w:hAnsi="Wingdings" w:hint="default"/>
+      </w:rPr>
+    </w:lvl>
+    <w:lvl w:ilvl="3" w:tplc="04090001" w:tentative="1">
+      <w:start w:val="1"/>
+      <w:numFmt w:val="bullet"/>
+      <w:lvlText w:val=""/>
+      <w:lvlJc w:val="left"/>
+      <w:pPr>
+        <w:ind w:left="3240" w:hanging="360"/>
+      </w:pPr>
+      <w:rPr>
+        <w:rFonts w:ascii="Symbol" w:hAnsi="Symbol" w:hint="default"/>
+      </w:rPr>
+    </w:lvl>
+    <w:lvl w:ilvl="4" w:tplc="04090003" w:tentative="1">
+      <w:start w:val="1"/>
+      <w:numFmt w:val="bullet"/>
+      <w:lvlText w:val="o"/>
+      <w:lvlJc w:val="left"/>
+      <w:pPr>
+        <w:ind w:left="3960" w:hanging="360"/>
+      </w:pPr>
+      <w:rPr>
+        <w:rFonts w:ascii="Courier New" w:hAnsi="Courier New" w:cs="Courier New" w:hint="default"/>
+      </w:rPr>
+    </w:lvl>
+    <w:lvl w:ilvl="5" w:tplc="04090005" w:tentative="1">
+      <w:start w:val="1"/>
+      <w:numFmt w:val="bullet"/>
+      <w:lvlText w:val=""/>
+      <w:lvlJc w:val="left"/>
+      <w:pPr>
+        <w:ind w:left="4680" w:hanging="360"/>
+      </w:pPr>
+      <w:rPr>
+        <w:rFonts w:ascii="Wingdings" w:hAnsi="Wingdings" w:hint="default"/>
+      </w:rPr>
+    </w:lvl>
+    <w:lvl w:ilvl="6" w:tplc="04090001" w:tentative="1">
+      <w:start w:val="1"/>
+      <w:numFmt w:val="bullet"/>
+      <w:lvlText w:val=""/>
+      <w:lvlJc w:val="left"/>
+      <w:pPr>
+        <w:ind w:left="5400" w:hanging="360"/>
+      </w:pPr>
+      <w:rPr>
+        <w:rFonts w:ascii="Symbol" w:hAnsi="Symbol" w:hint="default"/>
+      </w:rPr>
+    </w:lvl>
+    <w:lvl w:ilvl="7" w:tplc="04090003" w:tentative="1">
+      <w:start w:val="1"/>
+      <w:numFmt w:val="bullet"/>
+      <w:lvlText w:val="o"/>
+      <w:lvlJc w:val="left"/>
+      <w:pPr>
+        <w:ind w:left="6120" w:hanging="360"/>
+      </w:pPr>
+      <w:rPr>
+        <w:rFonts w:ascii="Courier New" w:hAnsi="Courier New" w:cs="Courier New" w:hint="default"/>
+      </w:rPr>
+    </w:lvl>
+    <w:lvl w:ilvl="8" w:tplc="04090005" w:tentative="1">
+      <w:start w:val="1"/>
+      <w:numFmt w:val="bullet"/>
+      <w:lvlText w:val=""/>
+      <w:lvlJc w:val="left"/>
+      <w:pPr>
+        <w:ind w:left="6840" w:hanging="360"/>
+      </w:pPr>
+      <w:rPr>
+        <w:rFonts w:ascii="Wingdings" w:hAnsi="Wingdings" w:hint="default"/>
+      </w:rPr>
+    </w:lvl>
+  </w:abstractNum>
+  <w:abstractNum w:abstractNumId="1">
+    <w:nsid w:val="0E440B47"/>
+    <w:multiLevelType w:val="hybridMultilevel"/>
+    <w:tmpl w:val="CE3A3424"/>
+    <w:lvl w:ilvl="0" w:tplc="04090001">
+      <w:start w:val="1"/>
+      <w:numFmt w:val="bullet"/>
+      <w:lvlText w:val=""/>
+      <w:lvlJc w:val="left"/>
+      <w:pPr>
+        <w:ind w:left="720" w:hanging="360"/>
+      </w:pPr>
+      <w:rPr>
+        <w:rFonts w:ascii="Symbol" w:hAnsi="Symbol" w:hint="default"/>
+      </w:rPr>
+    </w:lvl>
+    <w:lvl w:ilvl="1" w:tplc="04090003" w:tentative="1">
+      <w:start w:val="1"/>
+      <w:numFmt w:val="bullet"/>
+      <w:lvlText w:val="o"/>
+      <w:lvlJc w:val="left"/>
+      <w:pPr>
+        <w:ind w:left="1440" w:hanging="360"/>
+      </w:pPr>
+      <w:rPr>
+        <w:rFonts w:ascii="Courier New" w:hAnsi="Courier New" w:cs="Courier New" w:hint="default"/>
+      </w:rPr>
+    </w:lvl>
+    <w:lvl w:ilvl="2" w:tplc="04090005" w:tentative="1">
+      <w:start w:val="1"/>
+      <w:numFmt w:val="bullet"/>
+      <w:lvlText w:val=""/>
+      <w:lvlJc w:val="left"/>
+      <w:pPr>
+        <w:ind w:left="2160" w:hanging="360"/>
+      </w:pPr>
+      <w:rPr>
+        <w:rFonts w:ascii="Wingdings" w:hAnsi="Wingdings" w:hint="default"/>
+      </w:rPr>
+    </w:lvl>
+    <w:lvl w:ilvl="3" w:tplc="04090001" w:tentative="1">
+      <w:start w:val="1"/>
+      <w:numFmt w:val="bullet"/>
+      <w:lvlText w:val=""/>
+      <w:lvlJc w:val="left"/>
+      <w:pPr>
+        <w:ind w:left="2880" w:hanging="360"/>
+      </w:pPr>
+      <w:rPr>
+        <w:rFonts w:ascii="Symbol" w:hAnsi="Symbol" w:hint="default"/>
+      </w:rPr>
+    </w:lvl>
+    <w:lvl w:ilvl="4" w:tplc="04090003" w:tentative="1">
+      <w:start w:val="1"/>
+      <w:numFmt w:val="bullet"/>
+      <w:lvlText w:val="o"/>
+      <w:lvlJc w:val="left"/>
+      <w:pPr>
+        <w:ind w:left="3600" w:hanging="360"/>
+      </w:pPr>
+      <w:rPr>
+        <w:rFonts w:ascii="Courier New" w:hAnsi="Courier New" w:cs="Courier New" w:hint="default"/>
+      </w:rPr>
+    </w:lvl>
+    <w:lvl w:ilvl="5" w:tplc="04090005" w:tentative="1">
+      <w:start w:val="1"/>
+      <w:numFmt w:val="bullet"/>
+      <w:lvlText w:val=""/>
+      <w:lvlJc w:val="left"/>
+      <w:pPr>
+        <w:ind w:left="4320" w:hanging="360"/>
+      </w:pPr>
+      <w:rPr>
+        <w:rFonts w:ascii="Wingdings" w:hAnsi="Wingdings" w:hint="default"/>
+      </w:rPr>
+    </w:lvl>
+    <w:lvl w:ilvl="6" w:tplc="04090001" w:tentative="1">
+      <w:start w:val="1"/>
+      <w:numFmt w:val="bullet"/>
+      <w:lvlText w:val=""/>
+      <w:lvlJc w:val="left"/>
+      <w:pPr>
+        <w:ind w:left="5040" w:hanging="360"/>
+      </w:pPr>
+      <w:rPr>
+        <w:rFonts w:ascii="Symbol" w:hAnsi="Symbol" w:hint="default"/>
+      </w:rPr>
+    </w:lvl>
+    <w:lvl w:ilvl="7" w:tplc="04090003" w:tentative="1">
+      <w:start w:val="1"/>
+      <w:numFmt w:val="bullet"/>
+      <w:lvlText w:val="o"/>
+      <w:lvlJc w:val="left"/>
+      <w:pPr>
+        <w:ind w:left="5760" w:hanging="360"/>
+      </w:pPr>
+      <w:rPr>
+        <w:rFonts w:ascii="Courier New" w:hAnsi="Courier New" w:cs="Courier New" w:hint="default"/>
+      </w:rPr>
+    </w:lvl>
+    <w:lvl w:ilvl="8" w:tplc="04090005" w:tentative="1">
+      <w:start w:val="1"/>
+      <w:numFmt w:val="bullet"/>
+      <w:lvlText w:val=""/>
+      <w:lvlJc w:val="left"/>
+      <w:pPr>
+        <w:ind w:left="6480" w:hanging="360"/>
+      </w:pPr>
+      <w:rPr>
+        <w:rFonts w:ascii="Wingdings" w:hAnsi="Wingdings" w:hint="default"/>
+      </w:rPr>
+    </w:lvl>
+  </w:abstractNum>
+  <w:abstractNum w:abstractNumId="2">
     <w:nsid w:val="141A5280"/>
     <w:multiLevelType w:val="hybridMultilevel"/>
     <w:tmpl w:val="7EA4D894"/>
@@ -1881,7 +4541,7 @@
       </w:rPr>
     </w:lvl>
   </w:abstractNum>
-  <w:abstractNum w:abstractNumId="1">
+  <w:abstractNum w:abstractNumId="3">
     <w:nsid w:val="2583555E"/>
     <w:multiLevelType w:val="hybridMultilevel"/>
     <w:tmpl w:val="8C701FD6"/>
@@ -1994,7 +4654,7 @@
       </w:rPr>
     </w:lvl>
   </w:abstractNum>
-  <w:abstractNum w:abstractNumId="2">
+  <w:abstractNum w:abstractNumId="4">
     <w:nsid w:val="33F02D2F"/>
     <w:multiLevelType w:val="hybridMultilevel"/>
     <w:tmpl w:val="57E68530"/>
@@ -2080,7 +4740,120 @@
       </w:pPr>
     </w:lvl>
   </w:abstractNum>
-  <w:abstractNum w:abstractNumId="3">
+  <w:abstractNum w:abstractNumId="5">
+    <w:nsid w:val="5F242636"/>
+    <w:multiLevelType w:val="hybridMultilevel"/>
+    <w:tmpl w:val="216C86EE"/>
+    <w:lvl w:ilvl="0" w:tplc="04090001">
+      <w:start w:val="1"/>
+      <w:numFmt w:val="bullet"/>
+      <w:lvlText w:val=""/>
+      <w:lvlJc w:val="left"/>
+      <w:pPr>
+        <w:ind w:left="720" w:hanging="360"/>
+      </w:pPr>
+      <w:rPr>
+        <w:rFonts w:ascii="Symbol" w:hAnsi="Symbol" w:hint="default"/>
+      </w:rPr>
+    </w:lvl>
+    <w:lvl w:ilvl="1" w:tplc="04090003" w:tentative="1">
+      <w:start w:val="1"/>
+      <w:numFmt w:val="bullet"/>
+      <w:lvlText w:val="o"/>
+      <w:lvlJc w:val="left"/>
+      <w:pPr>
+        <w:ind w:left="1440" w:hanging="360"/>
+      </w:pPr>
+      <w:rPr>
+        <w:rFonts w:ascii="Courier New" w:hAnsi="Courier New" w:cs="Courier New" w:hint="default"/>
+      </w:rPr>
+    </w:lvl>
+    <w:lvl w:ilvl="2" w:tplc="04090005" w:tentative="1">
+      <w:start w:val="1"/>
+      <w:numFmt w:val="bullet"/>
+      <w:lvlText w:val=""/>
+      <w:lvlJc w:val="left"/>
+      <w:pPr>
+        <w:ind w:left="2160" w:hanging="360"/>
+      </w:pPr>
+      <w:rPr>
+        <w:rFonts w:ascii="Wingdings" w:hAnsi="Wingdings" w:hint="default"/>
+      </w:rPr>
+    </w:lvl>
+    <w:lvl w:ilvl="3" w:tplc="04090001" w:tentative="1">
+      <w:start w:val="1"/>
+      <w:numFmt w:val="bullet"/>
+      <w:lvlText w:val=""/>
+      <w:lvlJc w:val="left"/>
+      <w:pPr>
+        <w:ind w:left="2880" w:hanging="360"/>
+      </w:pPr>
+      <w:rPr>
+        <w:rFonts w:ascii="Symbol" w:hAnsi="Symbol" w:hint="default"/>
+      </w:rPr>
+    </w:lvl>
+    <w:lvl w:ilvl="4" w:tplc="04090003" w:tentative="1">
+      <w:start w:val="1"/>
+      <w:numFmt w:val="bullet"/>
+      <w:lvlText w:val="o"/>
+      <w:lvlJc w:val="left"/>
+      <w:pPr>
+        <w:ind w:left="3600" w:hanging="360"/>
+      </w:pPr>
+      <w:rPr>
+        <w:rFonts w:ascii="Courier New" w:hAnsi="Courier New" w:cs="Courier New" w:hint="default"/>
+      </w:rPr>
+    </w:lvl>
+    <w:lvl w:ilvl="5" w:tplc="04090005" w:tentative="1">
+      <w:start w:val="1"/>
+      <w:numFmt w:val="bullet"/>
+      <w:lvlText w:val=""/>
+      <w:lvlJc w:val="left"/>
+      <w:pPr>
+        <w:ind w:left="4320" w:hanging="360"/>
+      </w:pPr>
+      <w:rPr>
+        <w:rFonts w:ascii="Wingdings" w:hAnsi="Wingdings" w:hint="default"/>
+      </w:rPr>
+    </w:lvl>
+    <w:lvl w:ilvl="6" w:tplc="04090001" w:tentative="1">
+      <w:start w:val="1"/>
+      <w:numFmt w:val="bullet"/>
+      <w:lvlText w:val=""/>
+      <w:lvlJc w:val="left"/>
+      <w:pPr>
+        <w:ind w:left="5040" w:hanging="360"/>
+      </w:pPr>
+      <w:rPr>
+        <w:rFonts w:ascii="Symbol" w:hAnsi="Symbol" w:hint="default"/>
+      </w:rPr>
+    </w:lvl>
+    <w:lvl w:ilvl="7" w:tplc="04090003" w:tentative="1">
+      <w:start w:val="1"/>
+      <w:numFmt w:val="bullet"/>
+      <w:lvlText w:val="o"/>
+      <w:lvlJc w:val="left"/>
+      <w:pPr>
+        <w:ind w:left="5760" w:hanging="360"/>
+      </w:pPr>
+      <w:rPr>
+        <w:rFonts w:ascii="Courier New" w:hAnsi="Courier New" w:cs="Courier New" w:hint="default"/>
+      </w:rPr>
+    </w:lvl>
+    <w:lvl w:ilvl="8" w:tplc="04090005" w:tentative="1">
+      <w:start w:val="1"/>
+      <w:numFmt w:val="bullet"/>
+      <w:lvlText w:val=""/>
+      <w:lvlJc w:val="left"/>
+      <w:pPr>
+        <w:ind w:left="6480" w:hanging="360"/>
+      </w:pPr>
+      <w:rPr>
+        <w:rFonts w:ascii="Wingdings" w:hAnsi="Wingdings" w:hint="default"/>
+      </w:rPr>
+    </w:lvl>
+  </w:abstractNum>
+  <w:abstractNum w:abstractNumId="6">
     <w:nsid w:val="75382710"/>
     <w:multiLevelType w:val="hybridMultilevel"/>
     <w:tmpl w:val="87984E08"/>
@@ -2194,16 +4967,25 @@
     </w:lvl>
   </w:abstractNum>
   <w:num w:numId="1">
+    <w:abstractNumId w:val="4"/>
+  </w:num>
+  <w:num w:numId="2">
+    <w:abstractNumId w:val="3"/>
+  </w:num>
+  <w:num w:numId="3">
     <w:abstractNumId w:val="2"/>
   </w:num>
-  <w:num w:numId="2">
-    <w:abstractNumId w:val="1"/>
+  <w:num w:numId="4">
+    <w:abstractNumId w:val="6"/>
   </w:num>
-  <w:num w:numId="3">
+  <w:num w:numId="5">
+    <w:abstractNumId w:val="5"/>
+  </w:num>
+  <w:num w:numId="6">
     <w:abstractNumId w:val="0"/>
   </w:num>
-  <w:num w:numId="4">
-    <w:abstractNumId w:val="3"/>
+  <w:num w:numId="7">
+    <w:abstractNumId w:val="1"/>
   </w:num>
 </w:numbering>
 </file>
@@ -2414,6 +5196,7 @@
   <w:style w:type="character" w:default="1" w:styleId="DefaultParagraphFont">
     <w:name w:val="Default Paragraph Font"/>
     <w:uiPriority w:val="1"/>
+    <w:semiHidden/>
     <w:unhideWhenUsed/>
   </w:style>
   <w:style w:type="table" w:default="1" w:styleId="TableNormal">
@@ -2721,6 +5504,7 @@
   <w:style w:type="character" w:default="1" w:styleId="DefaultParagraphFont">
     <w:name w:val="Default Paragraph Font"/>
     <w:uiPriority w:val="1"/>
+    <w:semiHidden/>
     <w:unhideWhenUsed/>
   </w:style>
   <w:style w:type="table" w:default="1" w:styleId="TableNormal">

</xml_diff>